<commit_message>
Màj maquette, use cases et journal
</commit_message>
<xml_diff>
--- a/Documentation/use_case_scenarios_AGI.docx
+++ b/Documentation/use_case_scenarios_AGI.docx
@@ -174,10 +174,7 @@
               </w:rPr>
             </w:pPr>
             <w:r>
-              <w:t>Déconnexion a</w:t>
-            </w:r>
-            <w:r>
-              <w:t>dmin</w:t>
+              <w:t>Déconnexion admin</w:t>
             </w:r>
           </w:p>
         </w:tc>
@@ -370,10 +367,7 @@
           </w:tcPr>
           <w:p>
             <w:r>
-              <w:t xml:space="preserve">Clique </w:t>
-            </w:r>
-            <w:r>
-              <w:t>sur le bouton « Connexion » en haut à droite</w:t>
+              <w:t>Clique sur le bouton « Connexion » en haut à droite</w:t>
             </w:r>
           </w:p>
         </w:tc>
@@ -384,10 +378,7 @@
           </w:tcPr>
           <w:p>
             <w:r>
-              <w:t>Ouverture de la</w:t>
-            </w:r>
-            <w:r>
-              <w:t xml:space="preserve"> page de connexion</w:t>
+              <w:t>Ouverture de la page de connexion</w:t>
             </w:r>
           </w:p>
         </w:tc>
@@ -411,10 +402,7 @@
           </w:tcPr>
           <w:p>
             <w:r>
-              <w:t>Redir</w:t>
-            </w:r>
-            <w:r>
-              <w:t>ection vers le site connecté sur le compte renseigné à la page de connexion</w:t>
+              <w:t>Redirection vers le site connecté sur le compte renseigné à la page de connexion</w:t>
             </w:r>
           </w:p>
         </w:tc>
@@ -426,13 +414,7 @@
         <w:pStyle w:val="Titre1"/>
       </w:pPr>
       <w:r>
-        <w:t>Use</w:t>
-      </w:r>
-      <w:r>
-        <w:t xml:space="preserve"> Case Déc</w:t>
-      </w:r>
-      <w:r>
-        <w:t>onnexion utilisateur</w:t>
+        <w:t>Use Case Déconnexion utilisateur</w:t>
       </w:r>
     </w:p>
     <w:p/>
@@ -468,10 +450,7 @@
               </w:rPr>
             </w:pPr>
             <w:r>
-              <w:t>Déc</w:t>
-            </w:r>
-            <w:r>
-              <w:t>onnexion utilisateur</w:t>
+              <w:t>Déconnexion utilisateur</w:t>
             </w:r>
           </w:p>
         </w:tc>
@@ -585,7 +564,10 @@
       </w:pPr>
       <w:r>
         <w:lastRenderedPageBreak/>
-        <w:t>-</w:t>
+        <w:t>Use case A</w:t>
+      </w:r>
+      <w:r>
+        <w:t>jout au panier</w:t>
       </w:r>
     </w:p>
     <w:p/>
@@ -621,7 +603,7 @@
               </w:rPr>
             </w:pPr>
             <w:r>
-              <w:t>-</w:t>
+              <w:t>Ajout au panier</w:t>
             </w:r>
           </w:p>
         </w:tc>
@@ -664,7 +646,7 @@
           </w:tcPr>
           <w:p>
             <w:r>
-              <w:t>-</w:t>
+              <w:t>Clique sur le « + » d’un article</w:t>
             </w:r>
           </w:p>
         </w:tc>
@@ -675,31 +657,7 @@
           </w:tcPr>
           <w:p>
             <w:r>
-              <w:t>-</w:t>
-            </w:r>
-          </w:p>
-        </w:tc>
-      </w:tr>
-      <w:tr>
-        <w:tc>
-          <w:tcPr>
-            <w:tcW w:w="4538" w:type="dxa"/>
-            <w:shd w:val="clear" w:color="auto" w:fill="auto"/>
-          </w:tcPr>
-          <w:p>
-            <w:r>
-              <w:t>-</w:t>
-            </w:r>
-          </w:p>
-        </w:tc>
-        <w:tc>
-          <w:tcPr>
-            <w:tcW w:w="4522" w:type="dxa"/>
-            <w:shd w:val="clear" w:color="auto" w:fill="auto"/>
-          </w:tcPr>
-          <w:p>
-            <w:r>
-              <w:t>-</w:t>
+              <w:t>Ajout de l’article dans le panier, modifie le prix total et dégrise le bouton « Commander »</w:t>
             </w:r>
           </w:p>
         </w:tc>
@@ -710,7 +668,7 @@
         <w:pStyle w:val="Titre1"/>
       </w:pPr>
       <w:r>
-        <w:t>-</w:t>
+        <w:t>Use case Suppression du panier</w:t>
       </w:r>
     </w:p>
     <w:p/>
@@ -734,7 +692,7 @@
       <w:tr>
         <w:tc>
           <w:tcPr>
-            <w:tcW w:w="9062" w:type="dxa"/>
+            <w:tcW w:w="9060" w:type="dxa"/>
             <w:gridSpan w:val="2"/>
             <w:shd w:val="clear" w:color="auto" w:fill="AEAAAA" w:themeFill="background2" w:themeFillShade="BF"/>
           </w:tcPr>
@@ -746,15 +704,15 @@
               </w:rPr>
             </w:pPr>
             <w:r>
-              <w:t>-</w:t>
-            </w:r>
-          </w:p>
-        </w:tc>
-      </w:tr>
-      <w:tr>
-        <w:tc>
-          <w:tcPr>
-            <w:tcW w:w="4539" w:type="dxa"/>
+              <w:t>Suppression du panier</w:t>
+            </w:r>
+          </w:p>
+        </w:tc>
+      </w:tr>
+      <w:tr>
+        <w:tc>
+          <w:tcPr>
+            <w:tcW w:w="4538" w:type="dxa"/>
             <w:shd w:val="clear" w:color="auto" w:fill="D0CECE" w:themeFill="background2" w:themeFillShade="E6"/>
           </w:tcPr>
           <w:p>
@@ -768,7 +726,7 @@
         </w:tc>
         <w:tc>
           <w:tcPr>
-            <w:tcW w:w="4523" w:type="dxa"/>
+            <w:tcW w:w="4522" w:type="dxa"/>
             <w:shd w:val="clear" w:color="auto" w:fill="D0CECE" w:themeFill="background2" w:themeFillShade="E6"/>
           </w:tcPr>
           <w:p>
@@ -784,47 +742,55 @@
       <w:tr>
         <w:tc>
           <w:tcPr>
-            <w:tcW w:w="4539" w:type="dxa"/>
-            <w:shd w:val="clear" w:color="auto" w:fill="auto"/>
-          </w:tcPr>
-          <w:p>
-            <w:r>
-              <w:t>-</w:t>
-            </w:r>
-          </w:p>
-        </w:tc>
-        <w:tc>
-          <w:tcPr>
-            <w:tcW w:w="4523" w:type="dxa"/>
-            <w:shd w:val="clear" w:color="auto" w:fill="auto"/>
-          </w:tcPr>
-          <w:p>
-            <w:r>
-              <w:t>-</w:t>
-            </w:r>
-          </w:p>
-        </w:tc>
-      </w:tr>
-      <w:tr>
-        <w:tc>
-          <w:tcPr>
-            <w:tcW w:w="4539" w:type="dxa"/>
-            <w:shd w:val="clear" w:color="auto" w:fill="auto"/>
-          </w:tcPr>
-          <w:p>
-            <w:r>
-              <w:t>-</w:t>
-            </w:r>
-          </w:p>
-        </w:tc>
-        <w:tc>
-          <w:tcPr>
-            <w:tcW w:w="4523" w:type="dxa"/>
-            <w:shd w:val="clear" w:color="auto" w:fill="auto"/>
-          </w:tcPr>
-          <w:p>
-            <w:r>
-              <w:t>-</w:t>
+            <w:tcW w:w="4538" w:type="dxa"/>
+            <w:shd w:val="clear" w:color="auto" w:fill="auto"/>
+          </w:tcPr>
+          <w:p>
+            <w:r>
+              <w:t>Clique sur le « + » d’un article</w:t>
+            </w:r>
+          </w:p>
+        </w:tc>
+        <w:tc>
+          <w:tcPr>
+            <w:tcW w:w="4522" w:type="dxa"/>
+            <w:shd w:val="clear" w:color="auto" w:fill="auto"/>
+          </w:tcPr>
+          <w:p>
+            <w:r>
+              <w:t>Ajout de l’article dans le panier, modifie le prix total et dégrise le bouton « Commander »</w:t>
+            </w:r>
+          </w:p>
+        </w:tc>
+      </w:tr>
+      <w:tr>
+        <w:tc>
+          <w:tcPr>
+            <w:tcW w:w="4538" w:type="dxa"/>
+            <w:shd w:val="clear" w:color="auto" w:fill="auto"/>
+          </w:tcPr>
+          <w:p>
+            <w:r>
+              <w:t>Clique sur le bouton « </w:t>
+            </w:r>
+            <w:proofErr w:type="spellStart"/>
+            <w:r>
+              <w:t>Delete</w:t>
+            </w:r>
+            <w:proofErr w:type="spellEnd"/>
+            <w:r>
+              <w:t> » de l’article ajouté au panier</w:t>
+            </w:r>
+          </w:p>
+        </w:tc>
+        <w:tc>
+          <w:tcPr>
+            <w:tcW w:w="4522" w:type="dxa"/>
+            <w:shd w:val="clear" w:color="auto" w:fill="auto"/>
+          </w:tcPr>
+          <w:p>
+            <w:r>
+              <w:t>Retrait de l’article, le bouton « Commander » redevient gris et le prix total est à 0</w:t>
             </w:r>
           </w:p>
         </w:tc>
@@ -836,7 +802,7 @@
         <w:pStyle w:val="Titre1"/>
       </w:pPr>
       <w:r>
-        <w:t>-</w:t>
+        <w:t>Use case Modification du nombre d’articles</w:t>
       </w:r>
     </w:p>
     <w:p/>
@@ -872,7 +838,7 @@
               </w:rPr>
             </w:pPr>
             <w:r>
-              <w:t>-</w:t>
+              <w:t>Modification du nombre d’articles</w:t>
             </w:r>
           </w:p>
         </w:tc>
@@ -915,7 +881,7 @@
           </w:tcPr>
           <w:p>
             <w:r>
-              <w:t>-</w:t>
+              <w:t>Clique sur le « + » d’un article</w:t>
             </w:r>
           </w:p>
         </w:tc>
@@ -926,7 +892,7 @@
           </w:tcPr>
           <w:p>
             <w:r>
-              <w:t>-</w:t>
+              <w:t>Ajout de l’article dans le panier, modifie le prix total et dégrise le bouton « Commander »</w:t>
             </w:r>
           </w:p>
         </w:tc>
@@ -939,7 +905,7 @@
           </w:tcPr>
           <w:p>
             <w:r>
-              <w:t>-</w:t>
+              <w:t>Change le nombre de « 1 » par « 3 »</w:t>
             </w:r>
           </w:p>
         </w:tc>
@@ -950,7 +916,31 @@
           </w:tcPr>
           <w:p>
             <w:r>
-              <w:t>-</w:t>
+              <w:t>Le prix total est recalculé et affiché correctement</w:t>
+            </w:r>
+          </w:p>
+        </w:tc>
+      </w:tr>
+      <w:tr>
+        <w:tc>
+          <w:tcPr>
+            <w:tcW w:w="4538" w:type="dxa"/>
+            <w:shd w:val="clear" w:color="auto" w:fill="auto"/>
+          </w:tcPr>
+          <w:p>
+            <w:r>
+              <w:t>Change le nombre de « 3 » par « 0 »</w:t>
+            </w:r>
+          </w:p>
+        </w:tc>
+        <w:tc>
+          <w:tcPr>
+            <w:tcW w:w="4522" w:type="dxa"/>
+            <w:shd w:val="clear" w:color="auto" w:fill="auto"/>
+          </w:tcPr>
+          <w:p>
+            <w:r>
+              <w:t>Retrait de l’article, le bouton « Commander » redevient gris et le prix total est à 0</w:t>
             </w:r>
           </w:p>
         </w:tc>
@@ -961,7 +951,7 @@
         <w:pStyle w:val="Titre1"/>
       </w:pPr>
       <w:r>
-        <w:t>-</w:t>
+        <w:t>Use case Commander un article</w:t>
       </w:r>
     </w:p>
     <w:p/>
@@ -985,7 +975,7 @@
       <w:tr>
         <w:tc>
           <w:tcPr>
-            <w:tcW w:w="9062" w:type="dxa"/>
+            <w:tcW w:w="9060" w:type="dxa"/>
             <w:gridSpan w:val="2"/>
             <w:shd w:val="clear" w:color="auto" w:fill="AEAAAA" w:themeFill="background2" w:themeFillShade="BF"/>
           </w:tcPr>
@@ -997,338 +987,136 @@
               </w:rPr>
             </w:pPr>
             <w:r>
+              <w:t>Commande un article</w:t>
+            </w:r>
+          </w:p>
+        </w:tc>
+      </w:tr>
+      <w:tr>
+        <w:tc>
+          <w:tcPr>
+            <w:tcW w:w="4538" w:type="dxa"/>
+            <w:shd w:val="clear" w:color="auto" w:fill="D0CECE" w:themeFill="background2" w:themeFillShade="E6"/>
+          </w:tcPr>
+          <w:p>
+            <w:pPr>
+              <w:jc w:val="center"/>
+            </w:pPr>
+            <w:r>
+              <w:t>Utilisateur</w:t>
+            </w:r>
+          </w:p>
+        </w:tc>
+        <w:tc>
+          <w:tcPr>
+            <w:tcW w:w="4522" w:type="dxa"/>
+            <w:shd w:val="clear" w:color="auto" w:fill="D0CECE" w:themeFill="background2" w:themeFillShade="E6"/>
+          </w:tcPr>
+          <w:p>
+            <w:pPr>
+              <w:jc w:val="center"/>
+            </w:pPr>
+            <w:r>
+              <w:t>Réaction</w:t>
+            </w:r>
+          </w:p>
+        </w:tc>
+      </w:tr>
+      <w:tr>
+        <w:tc>
+          <w:tcPr>
+            <w:tcW w:w="4538" w:type="dxa"/>
+            <w:shd w:val="clear" w:color="auto" w:fill="auto"/>
+          </w:tcPr>
+          <w:p>
+            <w:r>
+              <w:t>Clique sur le « + » d’un article</w:t>
+            </w:r>
+          </w:p>
+        </w:tc>
+        <w:tc>
+          <w:tcPr>
+            <w:tcW w:w="4522" w:type="dxa"/>
+            <w:shd w:val="clear" w:color="auto" w:fill="auto"/>
+          </w:tcPr>
+          <w:p>
+            <w:r>
+              <w:t>Ajout de l’article dans le panier, modifie le prix total et dégrise le bouton « Commander »</w:t>
+            </w:r>
+          </w:p>
+        </w:tc>
+      </w:tr>
+      <w:tr>
+        <w:tc>
+          <w:tcPr>
+            <w:tcW w:w="4538" w:type="dxa"/>
+            <w:shd w:val="clear" w:color="auto" w:fill="auto"/>
+          </w:tcPr>
+          <w:p>
+            <w:r>
+              <w:t>Clique sur le bouton « Commander »</w:t>
+            </w:r>
+          </w:p>
+        </w:tc>
+        <w:tc>
+          <w:tcPr>
+            <w:tcW w:w="4522" w:type="dxa"/>
+            <w:shd w:val="clear" w:color="auto" w:fill="auto"/>
+          </w:tcPr>
+          <w:p>
+            <w:r>
+              <w:t>Ouvre la page de commande</w:t>
+            </w:r>
+          </w:p>
+        </w:tc>
+      </w:tr>
+      <w:tr>
+        <w:tc>
+          <w:tcPr>
+            <w:tcW w:w="4538" w:type="dxa"/>
+            <w:shd w:val="clear" w:color="auto" w:fill="auto"/>
+          </w:tcPr>
+          <w:p>
+            <w:r>
+              <w:t>Remplit les champs demandés et choisit « Paiement par facture » et clique sur terminer la commande</w:t>
+            </w:r>
+          </w:p>
+        </w:tc>
+        <w:tc>
+          <w:tcPr>
+            <w:tcW w:w="4522" w:type="dxa"/>
+            <w:shd w:val="clear" w:color="auto" w:fill="auto"/>
+          </w:tcPr>
+          <w:p>
+            <w:r>
+              <w:t>Ouvre une page de Confirmation et redirige sur le site après 10 secondes</w:t>
+            </w:r>
+          </w:p>
+        </w:tc>
+      </w:tr>
+      <w:tr>
+        <w:tc>
+          <w:tcPr>
+            <w:tcW w:w="4538" w:type="dxa"/>
+            <w:shd w:val="clear" w:color="auto" w:fill="auto"/>
+          </w:tcPr>
+          <w:p>
+            <w:r>
               <w:t>-</w:t>
             </w:r>
           </w:p>
         </w:tc>
-      </w:tr>
-      <w:tr>
-        <w:tc>
-          <w:tcPr>
-            <w:tcW w:w="4539" w:type="dxa"/>
-            <w:shd w:val="clear" w:color="auto" w:fill="D0CECE" w:themeFill="background2" w:themeFillShade="E6"/>
-          </w:tcPr>
-          <w:p>
-            <w:pPr>
-              <w:jc w:val="center"/>
-            </w:pPr>
-            <w:r>
-              <w:t>Utilisateur</w:t>
-            </w:r>
-          </w:p>
-        </w:tc>
-        <w:tc>
-          <w:tcPr>
-            <w:tcW w:w="4523" w:type="dxa"/>
-            <w:shd w:val="clear" w:color="auto" w:fill="D0CECE" w:themeFill="background2" w:themeFillShade="E6"/>
-          </w:tcPr>
-          <w:p>
-            <w:pPr>
-              <w:jc w:val="center"/>
-            </w:pPr>
-            <w:r>
-              <w:t>Réaction</w:t>
-            </w:r>
-          </w:p>
-        </w:tc>
-      </w:tr>
-      <w:tr>
-        <w:tc>
-          <w:tcPr>
-            <w:tcW w:w="4539" w:type="dxa"/>
-            <w:shd w:val="clear" w:color="auto" w:fill="auto"/>
-          </w:tcPr>
-          <w:p>
-            <w:r>
-              <w:t>-</w:t>
-            </w:r>
-          </w:p>
-        </w:tc>
-        <w:tc>
-          <w:tcPr>
-            <w:tcW w:w="4523" w:type="dxa"/>
-            <w:shd w:val="clear" w:color="auto" w:fill="auto"/>
-          </w:tcPr>
-          <w:p>
-            <w:r>
-              <w:t>-</w:t>
-            </w:r>
-          </w:p>
-        </w:tc>
-      </w:tr>
-      <w:tr>
-        <w:tc>
-          <w:tcPr>
-            <w:tcW w:w="4539" w:type="dxa"/>
-            <w:shd w:val="clear" w:color="auto" w:fill="auto"/>
-          </w:tcPr>
-          <w:p>
-            <w:r>
-              <w:t>-</w:t>
-            </w:r>
-          </w:p>
-        </w:tc>
-        <w:tc>
-          <w:tcPr>
-            <w:tcW w:w="4523" w:type="dxa"/>
-            <w:shd w:val="clear" w:color="auto" w:fill="auto"/>
-          </w:tcPr>
-          <w:p>
-            <w:r>
-              <w:t>-</w:t>
-            </w:r>
-          </w:p>
-        </w:tc>
-      </w:tr>
-    </w:tbl>
-    <w:p/>
-    <w:p>
-      <w:pPr>
-        <w:pStyle w:val="Titre1"/>
-      </w:pPr>
-      <w:r>
-        <w:t>-</w:t>
-      </w:r>
-    </w:p>
-    <w:p/>
-    <w:tbl>
-      <w:tblPr>
-        <w:tblW w:w="0" w:type="auto"/>
-        <w:tblBorders>
-          <w:top w:val="single" w:sz="4" w:space="0" w:color="auto"/>
-          <w:left w:val="single" w:sz="4" w:space="0" w:color="auto"/>
-          <w:bottom w:val="single" w:sz="4" w:space="0" w:color="auto"/>
-          <w:right w:val="single" w:sz="4" w:space="0" w:color="auto"/>
-          <w:insideH w:val="single" w:sz="4" w:space="0" w:color="auto"/>
-          <w:insideV w:val="single" w:sz="4" w:space="0" w:color="auto"/>
-        </w:tblBorders>
-        <w:tblLook w:val="04A0" w:firstRow="1" w:lastRow="0" w:firstColumn="1" w:lastColumn="0" w:noHBand="0" w:noVBand="1"/>
-      </w:tblPr>
-      <w:tblGrid>
-        <w:gridCol w:w="4538"/>
-        <w:gridCol w:w="4522"/>
-      </w:tblGrid>
-      <w:tr>
-        <w:tc>
-          <w:tcPr>
-            <w:tcW w:w="9062" w:type="dxa"/>
-            <w:gridSpan w:val="2"/>
-            <w:shd w:val="clear" w:color="auto" w:fill="AEAAAA" w:themeFill="background2" w:themeFillShade="BF"/>
-          </w:tcPr>
-          <w:p>
-            <w:pPr>
-              <w:pStyle w:val="Titre2"/>
-              <w:rPr>
-                <w:bCs/>
-              </w:rPr>
-            </w:pPr>
-            <w:r>
-              <w:t>-</w:t>
-            </w:r>
-          </w:p>
-        </w:tc>
-      </w:tr>
-      <w:tr>
-        <w:tc>
-          <w:tcPr>
-            <w:tcW w:w="4539" w:type="dxa"/>
-            <w:shd w:val="clear" w:color="auto" w:fill="D0CECE" w:themeFill="background2" w:themeFillShade="E6"/>
-          </w:tcPr>
-          <w:p>
-            <w:pPr>
-              <w:jc w:val="center"/>
-            </w:pPr>
-            <w:r>
-              <w:t>Utilisateur</w:t>
-            </w:r>
-          </w:p>
-        </w:tc>
-        <w:tc>
-          <w:tcPr>
-            <w:tcW w:w="4523" w:type="dxa"/>
-            <w:shd w:val="clear" w:color="auto" w:fill="D0CECE" w:themeFill="background2" w:themeFillShade="E6"/>
-          </w:tcPr>
-          <w:p>
-            <w:pPr>
-              <w:jc w:val="center"/>
-            </w:pPr>
-            <w:r>
-              <w:t>Réaction</w:t>
-            </w:r>
-          </w:p>
-        </w:tc>
-      </w:tr>
-      <w:tr>
-        <w:tc>
-          <w:tcPr>
-            <w:tcW w:w="4539" w:type="dxa"/>
-            <w:shd w:val="clear" w:color="auto" w:fill="auto"/>
-          </w:tcPr>
-          <w:p>
-            <w:r>
-              <w:t>-</w:t>
-            </w:r>
-          </w:p>
-        </w:tc>
-        <w:tc>
-          <w:tcPr>
-            <w:tcW w:w="4523" w:type="dxa"/>
-            <w:shd w:val="clear" w:color="auto" w:fill="auto"/>
-          </w:tcPr>
-          <w:p>
-            <w:r>
-              <w:t>-</w:t>
-            </w:r>
-          </w:p>
-        </w:tc>
-      </w:tr>
-      <w:tr>
-        <w:tc>
-          <w:tcPr>
-            <w:tcW w:w="4539" w:type="dxa"/>
-            <w:shd w:val="clear" w:color="auto" w:fill="auto"/>
-          </w:tcPr>
-          <w:p>
-            <w:r>
-              <w:t>-</w:t>
-            </w:r>
-          </w:p>
-        </w:tc>
-        <w:tc>
-          <w:tcPr>
-            <w:tcW w:w="4523" w:type="dxa"/>
-            <w:shd w:val="clear" w:color="auto" w:fill="auto"/>
-          </w:tcPr>
-          <w:p>
-            <w:r>
-              <w:t>-</w:t>
-            </w:r>
-          </w:p>
-        </w:tc>
-      </w:tr>
-    </w:tbl>
-    <w:p/>
-    <w:p>
-      <w:pPr>
-        <w:pStyle w:val="Titre1"/>
-      </w:pPr>
-      <w:r>
-        <w:t>-</w:t>
-      </w:r>
-    </w:p>
-    <w:p/>
-    <w:tbl>
-      <w:tblPr>
-        <w:tblW w:w="0" w:type="auto"/>
-        <w:tblBorders>
-          <w:top w:val="single" w:sz="4" w:space="0" w:color="auto"/>
-          <w:left w:val="single" w:sz="4" w:space="0" w:color="auto"/>
-          <w:bottom w:val="single" w:sz="4" w:space="0" w:color="auto"/>
-          <w:right w:val="single" w:sz="4" w:space="0" w:color="auto"/>
-          <w:insideH w:val="single" w:sz="4" w:space="0" w:color="auto"/>
-          <w:insideV w:val="single" w:sz="4" w:space="0" w:color="auto"/>
-        </w:tblBorders>
-        <w:tblLook w:val="04A0" w:firstRow="1" w:lastRow="0" w:firstColumn="1" w:lastColumn="0" w:noHBand="0" w:noVBand="1"/>
-      </w:tblPr>
-      <w:tblGrid>
-        <w:gridCol w:w="4538"/>
-        <w:gridCol w:w="4522"/>
-      </w:tblGrid>
-      <w:tr>
-        <w:tc>
-          <w:tcPr>
-            <w:tcW w:w="9062" w:type="dxa"/>
-            <w:gridSpan w:val="2"/>
-            <w:shd w:val="clear" w:color="auto" w:fill="AEAAAA" w:themeFill="background2" w:themeFillShade="BF"/>
-          </w:tcPr>
-          <w:p>
-            <w:pPr>
-              <w:pStyle w:val="Titre2"/>
-              <w:rPr>
-                <w:bCs/>
-              </w:rPr>
-            </w:pPr>
-            <w:r>
-              <w:t>-</w:t>
-            </w:r>
-          </w:p>
-        </w:tc>
-      </w:tr>
-      <w:tr>
-        <w:tc>
-          <w:tcPr>
-            <w:tcW w:w="4539" w:type="dxa"/>
-            <w:shd w:val="clear" w:color="auto" w:fill="D0CECE" w:themeFill="background2" w:themeFillShade="E6"/>
-          </w:tcPr>
-          <w:p>
-            <w:pPr>
-              <w:jc w:val="center"/>
-            </w:pPr>
-            <w:r>
-              <w:t>Utilisateur</w:t>
-            </w:r>
-          </w:p>
-        </w:tc>
-        <w:tc>
-          <w:tcPr>
-            <w:tcW w:w="4523" w:type="dxa"/>
-            <w:shd w:val="clear" w:color="auto" w:fill="D0CECE" w:themeFill="background2" w:themeFillShade="E6"/>
-          </w:tcPr>
-          <w:p>
-            <w:pPr>
-              <w:jc w:val="center"/>
-            </w:pPr>
-            <w:r>
-              <w:t>Réaction</w:t>
-            </w:r>
-          </w:p>
-        </w:tc>
-      </w:tr>
-      <w:tr>
-        <w:tc>
-          <w:tcPr>
-            <w:tcW w:w="4539" w:type="dxa"/>
-            <w:shd w:val="clear" w:color="auto" w:fill="auto"/>
-          </w:tcPr>
-          <w:p>
-            <w:r>
-              <w:t>-</w:t>
-            </w:r>
-          </w:p>
-        </w:tc>
-        <w:tc>
-          <w:tcPr>
-            <w:tcW w:w="4523" w:type="dxa"/>
-            <w:shd w:val="clear" w:color="auto" w:fill="auto"/>
-          </w:tcPr>
-          <w:p>
-            <w:r>
-              <w:t>-</w:t>
-            </w:r>
-          </w:p>
-        </w:tc>
-      </w:tr>
-      <w:tr>
-        <w:tc>
-          <w:tcPr>
-            <w:tcW w:w="4539" w:type="dxa"/>
-            <w:shd w:val="clear" w:color="auto" w:fill="auto"/>
-          </w:tcPr>
-          <w:p>
-            <w:r>
-              <w:t>-</w:t>
-            </w:r>
-          </w:p>
-        </w:tc>
-        <w:tc>
-          <w:tcPr>
-            <w:tcW w:w="4523" w:type="dxa"/>
-            <w:shd w:val="clear" w:color="auto" w:fill="auto"/>
-          </w:tcPr>
-          <w:p>
-            <w:r>
-              <w:t>-</w:t>
-            </w:r>
+        <w:tc>
+          <w:tcPr>
+            <w:tcW w:w="4522" w:type="dxa"/>
+            <w:shd w:val="clear" w:color="auto" w:fill="auto"/>
+          </w:tcPr>
+          <w:p>
+            <w:r>
+              <w:t>Envoie un mail de confirmation de commande à l’utilisateur et envoie un autre mail contenant la facture</w:t>
+            </w:r>
+            <w:bookmarkStart w:id="1" w:name="_GoBack"/>
+            <w:bookmarkEnd w:id="1"/>
           </w:p>
         </w:tc>
       </w:tr>
@@ -1840,9 +1628,259 @@
     </w:tbl>
     <w:p/>
     <w:p>
-      <w:bookmarkStart w:id="1" w:name="_GoBack"/>
-      <w:bookmarkEnd w:id="1"/>
+      <w:pPr>
+        <w:pStyle w:val="Titre1"/>
+      </w:pPr>
+      <w:r>
+        <w:t>-</w:t>
+      </w:r>
     </w:p>
+    <w:p/>
+    <w:tbl>
+      <w:tblPr>
+        <w:tblW w:w="0" w:type="auto"/>
+        <w:tblBorders>
+          <w:top w:val="single" w:sz="4" w:space="0" w:color="auto"/>
+          <w:left w:val="single" w:sz="4" w:space="0" w:color="auto"/>
+          <w:bottom w:val="single" w:sz="4" w:space="0" w:color="auto"/>
+          <w:right w:val="single" w:sz="4" w:space="0" w:color="auto"/>
+          <w:insideH w:val="single" w:sz="4" w:space="0" w:color="auto"/>
+          <w:insideV w:val="single" w:sz="4" w:space="0" w:color="auto"/>
+        </w:tblBorders>
+        <w:tblLook w:val="04A0" w:firstRow="1" w:lastRow="0" w:firstColumn="1" w:lastColumn="0" w:noHBand="0" w:noVBand="1"/>
+      </w:tblPr>
+      <w:tblGrid>
+        <w:gridCol w:w="4538"/>
+        <w:gridCol w:w="4522"/>
+      </w:tblGrid>
+      <w:tr>
+        <w:tc>
+          <w:tcPr>
+            <w:tcW w:w="9062" w:type="dxa"/>
+            <w:gridSpan w:val="2"/>
+            <w:shd w:val="clear" w:color="auto" w:fill="AEAAAA" w:themeFill="background2" w:themeFillShade="BF"/>
+          </w:tcPr>
+          <w:p>
+            <w:pPr>
+              <w:pStyle w:val="Titre2"/>
+              <w:rPr>
+                <w:bCs/>
+              </w:rPr>
+            </w:pPr>
+            <w:r>
+              <w:t>-</w:t>
+            </w:r>
+          </w:p>
+        </w:tc>
+      </w:tr>
+      <w:tr>
+        <w:tc>
+          <w:tcPr>
+            <w:tcW w:w="4539" w:type="dxa"/>
+            <w:shd w:val="clear" w:color="auto" w:fill="D0CECE" w:themeFill="background2" w:themeFillShade="E6"/>
+          </w:tcPr>
+          <w:p>
+            <w:pPr>
+              <w:jc w:val="center"/>
+            </w:pPr>
+            <w:r>
+              <w:t>Utilisateur</w:t>
+            </w:r>
+          </w:p>
+        </w:tc>
+        <w:tc>
+          <w:tcPr>
+            <w:tcW w:w="4523" w:type="dxa"/>
+            <w:shd w:val="clear" w:color="auto" w:fill="D0CECE" w:themeFill="background2" w:themeFillShade="E6"/>
+          </w:tcPr>
+          <w:p>
+            <w:pPr>
+              <w:jc w:val="center"/>
+            </w:pPr>
+            <w:r>
+              <w:t>Réaction</w:t>
+            </w:r>
+          </w:p>
+        </w:tc>
+      </w:tr>
+      <w:tr>
+        <w:tc>
+          <w:tcPr>
+            <w:tcW w:w="4539" w:type="dxa"/>
+            <w:shd w:val="clear" w:color="auto" w:fill="auto"/>
+          </w:tcPr>
+          <w:p>
+            <w:r>
+              <w:t>-</w:t>
+            </w:r>
+          </w:p>
+        </w:tc>
+        <w:tc>
+          <w:tcPr>
+            <w:tcW w:w="4523" w:type="dxa"/>
+            <w:shd w:val="clear" w:color="auto" w:fill="auto"/>
+          </w:tcPr>
+          <w:p>
+            <w:r>
+              <w:t>-</w:t>
+            </w:r>
+          </w:p>
+        </w:tc>
+      </w:tr>
+      <w:tr>
+        <w:tc>
+          <w:tcPr>
+            <w:tcW w:w="4539" w:type="dxa"/>
+            <w:shd w:val="clear" w:color="auto" w:fill="auto"/>
+          </w:tcPr>
+          <w:p>
+            <w:r>
+              <w:t>-</w:t>
+            </w:r>
+          </w:p>
+        </w:tc>
+        <w:tc>
+          <w:tcPr>
+            <w:tcW w:w="4523" w:type="dxa"/>
+            <w:shd w:val="clear" w:color="auto" w:fill="auto"/>
+          </w:tcPr>
+          <w:p>
+            <w:r>
+              <w:t>-</w:t>
+            </w:r>
+          </w:p>
+        </w:tc>
+      </w:tr>
+    </w:tbl>
+    <w:p/>
+    <w:p>
+      <w:pPr>
+        <w:pStyle w:val="Titre1"/>
+      </w:pPr>
+      <w:r>
+        <w:t>-</w:t>
+      </w:r>
+    </w:p>
+    <w:p/>
+    <w:tbl>
+      <w:tblPr>
+        <w:tblW w:w="0" w:type="auto"/>
+        <w:tblBorders>
+          <w:top w:val="single" w:sz="4" w:space="0" w:color="auto"/>
+          <w:left w:val="single" w:sz="4" w:space="0" w:color="auto"/>
+          <w:bottom w:val="single" w:sz="4" w:space="0" w:color="auto"/>
+          <w:right w:val="single" w:sz="4" w:space="0" w:color="auto"/>
+          <w:insideH w:val="single" w:sz="4" w:space="0" w:color="auto"/>
+          <w:insideV w:val="single" w:sz="4" w:space="0" w:color="auto"/>
+        </w:tblBorders>
+        <w:tblLook w:val="04A0" w:firstRow="1" w:lastRow="0" w:firstColumn="1" w:lastColumn="0" w:noHBand="0" w:noVBand="1"/>
+      </w:tblPr>
+      <w:tblGrid>
+        <w:gridCol w:w="4538"/>
+        <w:gridCol w:w="4522"/>
+      </w:tblGrid>
+      <w:tr>
+        <w:tc>
+          <w:tcPr>
+            <w:tcW w:w="9062" w:type="dxa"/>
+            <w:gridSpan w:val="2"/>
+            <w:shd w:val="clear" w:color="auto" w:fill="AEAAAA" w:themeFill="background2" w:themeFillShade="BF"/>
+          </w:tcPr>
+          <w:p>
+            <w:pPr>
+              <w:pStyle w:val="Titre2"/>
+              <w:rPr>
+                <w:bCs/>
+              </w:rPr>
+            </w:pPr>
+            <w:r>
+              <w:t>-</w:t>
+            </w:r>
+          </w:p>
+        </w:tc>
+      </w:tr>
+      <w:tr>
+        <w:tc>
+          <w:tcPr>
+            <w:tcW w:w="4539" w:type="dxa"/>
+            <w:shd w:val="clear" w:color="auto" w:fill="D0CECE" w:themeFill="background2" w:themeFillShade="E6"/>
+          </w:tcPr>
+          <w:p>
+            <w:pPr>
+              <w:jc w:val="center"/>
+            </w:pPr>
+            <w:r>
+              <w:t>Utilisateur</w:t>
+            </w:r>
+          </w:p>
+        </w:tc>
+        <w:tc>
+          <w:tcPr>
+            <w:tcW w:w="4523" w:type="dxa"/>
+            <w:shd w:val="clear" w:color="auto" w:fill="D0CECE" w:themeFill="background2" w:themeFillShade="E6"/>
+          </w:tcPr>
+          <w:p>
+            <w:pPr>
+              <w:jc w:val="center"/>
+            </w:pPr>
+            <w:r>
+              <w:t>Réaction</w:t>
+            </w:r>
+          </w:p>
+        </w:tc>
+      </w:tr>
+      <w:tr>
+        <w:tc>
+          <w:tcPr>
+            <w:tcW w:w="4539" w:type="dxa"/>
+            <w:shd w:val="clear" w:color="auto" w:fill="auto"/>
+          </w:tcPr>
+          <w:p>
+            <w:r>
+              <w:t>-</w:t>
+            </w:r>
+          </w:p>
+        </w:tc>
+        <w:tc>
+          <w:tcPr>
+            <w:tcW w:w="4523" w:type="dxa"/>
+            <w:shd w:val="clear" w:color="auto" w:fill="auto"/>
+          </w:tcPr>
+          <w:p>
+            <w:r>
+              <w:t>-</w:t>
+            </w:r>
+          </w:p>
+        </w:tc>
+      </w:tr>
+      <w:tr>
+        <w:tc>
+          <w:tcPr>
+            <w:tcW w:w="4539" w:type="dxa"/>
+            <w:shd w:val="clear" w:color="auto" w:fill="auto"/>
+          </w:tcPr>
+          <w:p>
+            <w:r>
+              <w:lastRenderedPageBreak/>
+              <w:t>-</w:t>
+            </w:r>
+          </w:p>
+        </w:tc>
+        <w:tc>
+          <w:tcPr>
+            <w:tcW w:w="4523" w:type="dxa"/>
+            <w:shd w:val="clear" w:color="auto" w:fill="auto"/>
+          </w:tcPr>
+          <w:p>
+            <w:r>
+              <w:t>-</w:t>
+            </w:r>
+          </w:p>
+        </w:tc>
+      </w:tr>
+    </w:tbl>
+    <w:p/>
+    <w:p/>
     <w:p/>
     <w:sectPr>
       <w:pgSz w:w="11906" w:h="16838"/>

</xml_diff>

<commit_message>
mise à jour maquettes et use case
</commit_message>
<xml_diff>
--- a/Documentation/use_case_scenarios_AGI.docx
+++ b/Documentation/use_case_scenarios_AGI.docx
@@ -30,8 +30,8 @@
         <w:tblLook w:val="04A0" w:firstRow="1" w:lastRow="0" w:firstColumn="1" w:lastColumn="0" w:noHBand="0" w:noVBand="1"/>
       </w:tblPr>
       <w:tblGrid>
-        <w:gridCol w:w="4533"/>
-        <w:gridCol w:w="4527"/>
+        <w:gridCol w:w="4529"/>
+        <w:gridCol w:w="4531"/>
       </w:tblGrid>
       <w:tr>
         <w:tc>
@@ -126,7 +126,7 @@
           </w:tcPr>
           <w:p>
             <w:r>
-              <w:t>Redirection vers le site connecté en admin</w:t>
+              <w:t>Redirection vers la page administration</w:t>
             </w:r>
           </w:p>
         </w:tc>
@@ -156,8 +156,8 @@
         <w:tblLook w:val="04A0" w:firstRow="1" w:lastRow="0" w:firstColumn="1" w:lastColumn="0" w:noHBand="0" w:noVBand="1"/>
       </w:tblPr>
       <w:tblGrid>
-        <w:gridCol w:w="4538"/>
-        <w:gridCol w:w="4522"/>
+        <w:gridCol w:w="4534"/>
+        <w:gridCol w:w="4526"/>
       </w:tblGrid>
       <w:tr>
         <w:tc>
@@ -252,7 +252,15 @@
           </w:tcPr>
           <w:p>
             <w:r>
-              <w:t>Redirection vers le site connecté en admin</w:t>
+              <w:t>Redirection vers l</w:t>
+            </w:r>
+            <w:r>
+              <w:t>a pa</w:t>
+            </w:r>
+            <w:bookmarkStart w:id="1" w:name="_GoBack"/>
+            <w:bookmarkEnd w:id="1"/>
+            <w:r>
+              <w:t>ge administration</w:t>
             </w:r>
           </w:p>
         </w:tc>
@@ -1069,8 +1077,6 @@
             </w:r>
           </w:p>
         </w:tc>
-        <w:bookmarkStart w:id="1" w:name="_GoBack"/>
-        <w:bookmarkEnd w:id="1"/>
       </w:tr>
       <w:tr>
         <w:tc>

</xml_diff>

<commit_message>
Modification maquettes, use cases, journal de travail et création dossier projet et MCD
</commit_message>
<xml_diff>
--- a/Documentation/use_case_scenarios_AGI.docx
+++ b/Documentation/use_case_scenarios_AGI.docx
@@ -255,12 +255,7 @@
               <w:t>Redirection vers l</w:t>
             </w:r>
             <w:r>
-              <w:t>a pa</w:t>
-            </w:r>
-            <w:bookmarkStart w:id="1" w:name="_GoBack"/>
-            <w:bookmarkEnd w:id="1"/>
-            <w:r>
-              <w:t>ge administration</w:t>
+              <w:t>a page administration</w:t>
             </w:r>
           </w:p>
         </w:tc>
@@ -296,7 +291,18 @@
         <w:pStyle w:val="Titre1"/>
       </w:pPr>
       <w:r>
-        <w:t>Use Case Connexion utilisateur</w:t>
+        <w:t xml:space="preserve">Use case </w:t>
+      </w:r>
+      <w:r>
+        <w:t>Ajout/</w:t>
+      </w:r>
+      <w:proofErr w:type="spellStart"/>
+      <w:r>
+        <w:t>Suppresion</w:t>
+      </w:r>
+      <w:proofErr w:type="spellEnd"/>
+      <w:r>
+        <w:t xml:space="preserve"> du panier</w:t>
       </w:r>
     </w:p>
     <w:p/>
@@ -314,14 +320,15 @@
         <w:tblLook w:val="04A0" w:firstRow="1" w:lastRow="0" w:firstColumn="1" w:lastColumn="0" w:noHBand="0" w:noVBand="1"/>
       </w:tblPr>
       <w:tblGrid>
-        <w:gridCol w:w="4538"/>
-        <w:gridCol w:w="4522"/>
+        <w:gridCol w:w="3084"/>
+        <w:gridCol w:w="2603"/>
+        <w:gridCol w:w="3373"/>
       </w:tblGrid>
       <w:tr>
         <w:tc>
           <w:tcPr>
-            <w:tcW w:w="9062" w:type="dxa"/>
-            <w:gridSpan w:val="2"/>
+            <w:tcW w:w="9060" w:type="dxa"/>
+            <w:gridSpan w:val="3"/>
             <w:shd w:val="clear" w:color="auto" w:fill="AEAAAA" w:themeFill="background2" w:themeFillShade="BF"/>
           </w:tcPr>
           <w:p>
@@ -332,15 +339,15 @@
               </w:rPr>
             </w:pPr>
             <w:r>
-              <w:t>Connexion utilisateur</w:t>
-            </w:r>
-          </w:p>
-        </w:tc>
-      </w:tr>
-      <w:tr>
-        <w:tc>
-          <w:tcPr>
-            <w:tcW w:w="4539" w:type="dxa"/>
+              <w:t>Suppression du panier</w:t>
+            </w:r>
+          </w:p>
+        </w:tc>
+      </w:tr>
+      <w:tr>
+        <w:tc>
+          <w:tcPr>
+            <w:tcW w:w="3084" w:type="dxa"/>
             <w:shd w:val="clear" w:color="auto" w:fill="D0CECE" w:themeFill="background2" w:themeFillShade="E6"/>
           </w:tcPr>
           <w:p>
@@ -354,7 +361,7 @@
         </w:tc>
         <w:tc>
           <w:tcPr>
-            <w:tcW w:w="4523" w:type="dxa"/>
+            <w:tcW w:w="2603" w:type="dxa"/>
             <w:shd w:val="clear" w:color="auto" w:fill="D0CECE" w:themeFill="background2" w:themeFillShade="E6"/>
           </w:tcPr>
           <w:p>
@@ -362,6 +369,20 @@
               <w:jc w:val="center"/>
             </w:pPr>
             <w:r>
+              <w:t>Condition spéciale</w:t>
+            </w:r>
+          </w:p>
+        </w:tc>
+        <w:tc>
+          <w:tcPr>
+            <w:tcW w:w="3373" w:type="dxa"/>
+            <w:shd w:val="clear" w:color="auto" w:fill="D0CECE" w:themeFill="background2" w:themeFillShade="E6"/>
+          </w:tcPr>
+          <w:p>
+            <w:pPr>
+              <w:jc w:val="center"/>
+            </w:pPr>
+            <w:r>
               <w:t>Réaction</w:t>
             </w:r>
           </w:p>
@@ -370,286 +391,7 @@
       <w:tr>
         <w:tc>
           <w:tcPr>
-            <w:tcW w:w="4539" w:type="dxa"/>
-            <w:shd w:val="clear" w:color="auto" w:fill="auto"/>
-          </w:tcPr>
-          <w:p>
-            <w:r>
-              <w:t>Clique sur le bouton « Connexion » en haut à droite</w:t>
-            </w:r>
-          </w:p>
-        </w:tc>
-        <w:tc>
-          <w:tcPr>
-            <w:tcW w:w="4523" w:type="dxa"/>
-            <w:shd w:val="clear" w:color="auto" w:fill="auto"/>
-          </w:tcPr>
-          <w:p>
-            <w:r>
-              <w:t>Ouverture de la page de connexion</w:t>
-            </w:r>
-          </w:p>
-        </w:tc>
-      </w:tr>
-      <w:tr>
-        <w:tc>
-          <w:tcPr>
-            <w:tcW w:w="4539" w:type="dxa"/>
-            <w:shd w:val="clear" w:color="auto" w:fill="auto"/>
-          </w:tcPr>
-          <w:p>
-            <w:r>
-              <w:t>Entre ses informations de connexion et clique sur le bouton « connecter »</w:t>
-            </w:r>
-          </w:p>
-        </w:tc>
-        <w:tc>
-          <w:tcPr>
-            <w:tcW w:w="4523" w:type="dxa"/>
-            <w:shd w:val="clear" w:color="auto" w:fill="auto"/>
-          </w:tcPr>
-          <w:p>
-            <w:r>
-              <w:t>Redirection vers le site connecté sur le compte renseigné à la page de connexion</w:t>
-            </w:r>
-          </w:p>
-        </w:tc>
-      </w:tr>
-    </w:tbl>
-    <w:p/>
-    <w:p>
-      <w:pPr>
-        <w:pStyle w:val="Titre1"/>
-      </w:pPr>
-      <w:r>
-        <w:t>Use Case Déconnexion utilisateur</w:t>
-      </w:r>
-    </w:p>
-    <w:p/>
-    <w:tbl>
-      <w:tblPr>
-        <w:tblW w:w="0" w:type="auto"/>
-        <w:tblBorders>
-          <w:top w:val="single" w:sz="4" w:space="0" w:color="auto"/>
-          <w:left w:val="single" w:sz="4" w:space="0" w:color="auto"/>
-          <w:bottom w:val="single" w:sz="4" w:space="0" w:color="auto"/>
-          <w:right w:val="single" w:sz="4" w:space="0" w:color="auto"/>
-          <w:insideH w:val="single" w:sz="4" w:space="0" w:color="auto"/>
-          <w:insideV w:val="single" w:sz="4" w:space="0" w:color="auto"/>
-        </w:tblBorders>
-        <w:tblLook w:val="04A0" w:firstRow="1" w:lastRow="0" w:firstColumn="1" w:lastColumn="0" w:noHBand="0" w:noVBand="1"/>
-      </w:tblPr>
-      <w:tblGrid>
-        <w:gridCol w:w="4538"/>
-        <w:gridCol w:w="4522"/>
-      </w:tblGrid>
-      <w:tr>
-        <w:tc>
-          <w:tcPr>
-            <w:tcW w:w="9062" w:type="dxa"/>
-            <w:gridSpan w:val="2"/>
-            <w:shd w:val="clear" w:color="auto" w:fill="AEAAAA" w:themeFill="background2" w:themeFillShade="BF"/>
-          </w:tcPr>
-          <w:p>
-            <w:pPr>
-              <w:pStyle w:val="Titre2"/>
-              <w:rPr>
-                <w:bCs/>
-              </w:rPr>
-            </w:pPr>
-            <w:r>
-              <w:t>Déconnexion utilisateur</w:t>
-            </w:r>
-          </w:p>
-        </w:tc>
-      </w:tr>
-      <w:tr>
-        <w:tc>
-          <w:tcPr>
-            <w:tcW w:w="4539" w:type="dxa"/>
-            <w:shd w:val="clear" w:color="auto" w:fill="D0CECE" w:themeFill="background2" w:themeFillShade="E6"/>
-          </w:tcPr>
-          <w:p>
-            <w:pPr>
-              <w:jc w:val="center"/>
-            </w:pPr>
-            <w:r>
-              <w:t>Utilisateur</w:t>
-            </w:r>
-          </w:p>
-        </w:tc>
-        <w:tc>
-          <w:tcPr>
-            <w:tcW w:w="4523" w:type="dxa"/>
-            <w:shd w:val="clear" w:color="auto" w:fill="D0CECE" w:themeFill="background2" w:themeFillShade="E6"/>
-          </w:tcPr>
-          <w:p>
-            <w:pPr>
-              <w:jc w:val="center"/>
-            </w:pPr>
-            <w:r>
-              <w:t>Réaction</w:t>
-            </w:r>
-          </w:p>
-        </w:tc>
-      </w:tr>
-      <w:tr>
-        <w:tc>
-          <w:tcPr>
-            <w:tcW w:w="4539" w:type="dxa"/>
-            <w:shd w:val="clear" w:color="auto" w:fill="auto"/>
-          </w:tcPr>
-          <w:p>
-            <w:r>
-              <w:t>Clique sur le bouton « Connexion » en haut à droite</w:t>
-            </w:r>
-          </w:p>
-        </w:tc>
-        <w:tc>
-          <w:tcPr>
-            <w:tcW w:w="4523" w:type="dxa"/>
-            <w:shd w:val="clear" w:color="auto" w:fill="auto"/>
-          </w:tcPr>
-          <w:p>
-            <w:r>
-              <w:t>Ouverture de la page de connexion</w:t>
-            </w:r>
-          </w:p>
-        </w:tc>
-      </w:tr>
-      <w:tr>
-        <w:tc>
-          <w:tcPr>
-            <w:tcW w:w="4539" w:type="dxa"/>
-            <w:shd w:val="clear" w:color="auto" w:fill="auto"/>
-          </w:tcPr>
-          <w:p>
-            <w:r>
-              <w:t>Entre ses informations de connexion et clique sur le bouton « connecter »</w:t>
-            </w:r>
-          </w:p>
-        </w:tc>
-        <w:tc>
-          <w:tcPr>
-            <w:tcW w:w="4523" w:type="dxa"/>
-            <w:shd w:val="clear" w:color="auto" w:fill="auto"/>
-          </w:tcPr>
-          <w:p>
-            <w:r>
-              <w:t>Redirection vers le site connecté sur le compte renseigné à la page de connexion</w:t>
-            </w:r>
-          </w:p>
-        </w:tc>
-      </w:tr>
-      <w:tr>
-        <w:tc>
-          <w:tcPr>
-            <w:tcW w:w="4539" w:type="dxa"/>
-            <w:shd w:val="clear" w:color="auto" w:fill="auto"/>
-          </w:tcPr>
-          <w:p>
-            <w:r>
-              <w:t>Clique sur le bouton « Déconnexion » se situant en dessous du nom de l’utilisateur (en haut à droite)</w:t>
-            </w:r>
-          </w:p>
-        </w:tc>
-        <w:tc>
-          <w:tcPr>
-            <w:tcW w:w="4523" w:type="dxa"/>
-            <w:shd w:val="clear" w:color="auto" w:fill="auto"/>
-          </w:tcPr>
-          <w:p>
-            <w:r>
-              <w:t>Redirige sur le site en non connecté</w:t>
-            </w:r>
-          </w:p>
-        </w:tc>
-      </w:tr>
-    </w:tbl>
-    <w:p>
-      <w:pPr>
-        <w:pStyle w:val="Titre1"/>
-      </w:pPr>
-      <w:r>
-        <w:lastRenderedPageBreak/>
-        <w:t>Use case A</w:t>
-      </w:r>
-      <w:r>
-        <w:t>jout au panier</w:t>
-      </w:r>
-    </w:p>
-    <w:p/>
-    <w:tbl>
-      <w:tblPr>
-        <w:tblW w:w="0" w:type="auto"/>
-        <w:tblBorders>
-          <w:top w:val="single" w:sz="4" w:space="0" w:color="auto"/>
-          <w:left w:val="single" w:sz="4" w:space="0" w:color="auto"/>
-          <w:bottom w:val="single" w:sz="4" w:space="0" w:color="auto"/>
-          <w:right w:val="single" w:sz="4" w:space="0" w:color="auto"/>
-          <w:insideH w:val="single" w:sz="4" w:space="0" w:color="auto"/>
-          <w:insideV w:val="single" w:sz="4" w:space="0" w:color="auto"/>
-        </w:tblBorders>
-        <w:tblLook w:val="04A0" w:firstRow="1" w:lastRow="0" w:firstColumn="1" w:lastColumn="0" w:noHBand="0" w:noVBand="1"/>
-      </w:tblPr>
-      <w:tblGrid>
-        <w:gridCol w:w="4538"/>
-        <w:gridCol w:w="4522"/>
-      </w:tblGrid>
-      <w:tr>
-        <w:tc>
-          <w:tcPr>
-            <w:tcW w:w="9060" w:type="dxa"/>
-            <w:gridSpan w:val="2"/>
-            <w:shd w:val="clear" w:color="auto" w:fill="AEAAAA" w:themeFill="background2" w:themeFillShade="BF"/>
-          </w:tcPr>
-          <w:p>
-            <w:pPr>
-              <w:pStyle w:val="Titre2"/>
-              <w:rPr>
-                <w:bCs/>
-              </w:rPr>
-            </w:pPr>
-            <w:r>
-              <w:t>Ajout au panier</w:t>
-            </w:r>
-          </w:p>
-        </w:tc>
-      </w:tr>
-      <w:tr>
-        <w:tc>
-          <w:tcPr>
-            <w:tcW w:w="4538" w:type="dxa"/>
-            <w:shd w:val="clear" w:color="auto" w:fill="D0CECE" w:themeFill="background2" w:themeFillShade="E6"/>
-          </w:tcPr>
-          <w:p>
-            <w:pPr>
-              <w:jc w:val="center"/>
-            </w:pPr>
-            <w:r>
-              <w:t>Utilisateur</w:t>
-            </w:r>
-          </w:p>
-        </w:tc>
-        <w:tc>
-          <w:tcPr>
-            <w:tcW w:w="4522" w:type="dxa"/>
-            <w:shd w:val="clear" w:color="auto" w:fill="D0CECE" w:themeFill="background2" w:themeFillShade="E6"/>
-          </w:tcPr>
-          <w:p>
-            <w:pPr>
-              <w:jc w:val="center"/>
-            </w:pPr>
-            <w:r>
-              <w:t>Réaction</w:t>
-            </w:r>
-          </w:p>
-        </w:tc>
-      </w:tr>
-      <w:tr>
-        <w:tc>
-          <w:tcPr>
-            <w:tcW w:w="4538" w:type="dxa"/>
+            <w:tcW w:w="3084" w:type="dxa"/>
             <w:shd w:val="clear" w:color="auto" w:fill="auto"/>
           </w:tcPr>
           <w:p>
@@ -660,7 +402,13 @@
         </w:tc>
         <w:tc>
           <w:tcPr>
-            <w:tcW w:w="4522" w:type="dxa"/>
+            <w:tcW w:w="2603" w:type="dxa"/>
+          </w:tcPr>
+          <w:p/>
+        </w:tc>
+        <w:tc>
+          <w:tcPr>
+            <w:tcW w:w="3373" w:type="dxa"/>
             <w:shd w:val="clear" w:color="auto" w:fill="auto"/>
           </w:tcPr>
           <w:p>
@@ -670,87 +418,10 @@
           </w:p>
         </w:tc>
       </w:tr>
-    </w:tbl>
-    <w:p>
-      <w:pPr>
-        <w:pStyle w:val="Titre1"/>
-      </w:pPr>
-      <w:r>
-        <w:t>Use case Suppression du panier</w:t>
-      </w:r>
-    </w:p>
-    <w:p/>
-    <w:tbl>
-      <w:tblPr>
-        <w:tblW w:w="0" w:type="auto"/>
-        <w:tblBorders>
-          <w:top w:val="single" w:sz="4" w:space="0" w:color="auto"/>
-          <w:left w:val="single" w:sz="4" w:space="0" w:color="auto"/>
-          <w:bottom w:val="single" w:sz="4" w:space="0" w:color="auto"/>
-          <w:right w:val="single" w:sz="4" w:space="0" w:color="auto"/>
-          <w:insideH w:val="single" w:sz="4" w:space="0" w:color="auto"/>
-          <w:insideV w:val="single" w:sz="4" w:space="0" w:color="auto"/>
-        </w:tblBorders>
-        <w:tblLook w:val="04A0" w:firstRow="1" w:lastRow="0" w:firstColumn="1" w:lastColumn="0" w:noHBand="0" w:noVBand="1"/>
-      </w:tblPr>
-      <w:tblGrid>
-        <w:gridCol w:w="4538"/>
-        <w:gridCol w:w="4522"/>
-      </w:tblGrid>
-      <w:tr>
-        <w:tc>
-          <w:tcPr>
-            <w:tcW w:w="9060" w:type="dxa"/>
-            <w:gridSpan w:val="2"/>
-            <w:shd w:val="clear" w:color="auto" w:fill="AEAAAA" w:themeFill="background2" w:themeFillShade="BF"/>
-          </w:tcPr>
-          <w:p>
-            <w:pPr>
-              <w:pStyle w:val="Titre2"/>
-              <w:rPr>
-                <w:bCs/>
-              </w:rPr>
-            </w:pPr>
-            <w:r>
-              <w:t>Suppression du panier</w:t>
-            </w:r>
-          </w:p>
-        </w:tc>
-      </w:tr>
-      <w:tr>
-        <w:tc>
-          <w:tcPr>
-            <w:tcW w:w="4538" w:type="dxa"/>
-            <w:shd w:val="clear" w:color="auto" w:fill="D0CECE" w:themeFill="background2" w:themeFillShade="E6"/>
-          </w:tcPr>
-          <w:p>
-            <w:pPr>
-              <w:jc w:val="center"/>
-            </w:pPr>
-            <w:r>
-              <w:t>Utilisateur</w:t>
-            </w:r>
-          </w:p>
-        </w:tc>
-        <w:tc>
-          <w:tcPr>
-            <w:tcW w:w="4522" w:type="dxa"/>
-            <w:shd w:val="clear" w:color="auto" w:fill="D0CECE" w:themeFill="background2" w:themeFillShade="E6"/>
-          </w:tcPr>
-          <w:p>
-            <w:pPr>
-              <w:jc w:val="center"/>
-            </w:pPr>
-            <w:r>
-              <w:t>Réaction</w:t>
-            </w:r>
-          </w:p>
-        </w:tc>
-      </w:tr>
-      <w:tr>
-        <w:tc>
-          <w:tcPr>
-            <w:tcW w:w="4538" w:type="dxa"/>
+      <w:tr>
+        <w:tc>
+          <w:tcPr>
+            <w:tcW w:w="3084" w:type="dxa"/>
             <w:shd w:val="clear" w:color="auto" w:fill="auto"/>
           </w:tcPr>
           <w:p>
@@ -761,20 +432,29 @@
         </w:tc>
         <w:tc>
           <w:tcPr>
-            <w:tcW w:w="4522" w:type="dxa"/>
-            <w:shd w:val="clear" w:color="auto" w:fill="auto"/>
-          </w:tcPr>
-          <w:p>
-            <w:r>
-              <w:t>Ajout de l’article dans le panier, modifie le prix total et dégrise le bouton « Commander »</w:t>
-            </w:r>
-          </w:p>
-        </w:tc>
-      </w:tr>
-      <w:tr>
-        <w:tc>
-          <w:tcPr>
-            <w:tcW w:w="4538" w:type="dxa"/>
+            <w:tcW w:w="2603" w:type="dxa"/>
+          </w:tcPr>
+          <w:p/>
+        </w:tc>
+        <w:tc>
+          <w:tcPr>
+            <w:tcW w:w="3373" w:type="dxa"/>
+            <w:shd w:val="clear" w:color="auto" w:fill="auto"/>
+          </w:tcPr>
+          <w:p>
+            <w:r>
+              <w:t>Ajout de l’article dans le</w:t>
+            </w:r>
+            <w:r>
+              <w:t xml:space="preserve"> panier, modifie le prix total</w:t>
+            </w:r>
+          </w:p>
+        </w:tc>
+      </w:tr>
+      <w:tr>
+        <w:tc>
+          <w:tcPr>
+            <w:tcW w:w="3084" w:type="dxa"/>
             <w:shd w:val="clear" w:color="auto" w:fill="auto"/>
           </w:tcPr>
           <w:p>
@@ -787,13 +467,76 @@
             </w:r>
             <w:proofErr w:type="spellEnd"/>
             <w:r>
-              <w:t> » de l’article ajouté au panier</w:t>
-            </w:r>
-          </w:p>
-        </w:tc>
-        <w:tc>
-          <w:tcPr>
-            <w:tcW w:w="4522" w:type="dxa"/>
+              <w:t> » de l’article</w:t>
+            </w:r>
+            <w:r>
+              <w:t xml:space="preserve"> 1</w:t>
+            </w:r>
+            <w:r>
+              <w:t xml:space="preserve"> ajouté au panier</w:t>
+            </w:r>
+          </w:p>
+        </w:tc>
+        <w:tc>
+          <w:tcPr>
+            <w:tcW w:w="2603" w:type="dxa"/>
+          </w:tcPr>
+          <w:p/>
+        </w:tc>
+        <w:tc>
+          <w:tcPr>
+            <w:tcW w:w="3373" w:type="dxa"/>
+            <w:shd w:val="clear" w:color="auto" w:fill="auto"/>
+          </w:tcPr>
+          <w:p>
+            <w:r>
+              <w:t>Retrait de l’article</w:t>
+            </w:r>
+            <w:r>
+              <w:t xml:space="preserve"> et modifie le prix total </w:t>
+            </w:r>
+          </w:p>
+        </w:tc>
+      </w:tr>
+      <w:tr>
+        <w:tc>
+          <w:tcPr>
+            <w:tcW w:w="3084" w:type="dxa"/>
+            <w:shd w:val="clear" w:color="auto" w:fill="auto"/>
+          </w:tcPr>
+          <w:p>
+            <w:r>
+              <w:t>Clique sur le bouton « </w:t>
+            </w:r>
+            <w:proofErr w:type="spellStart"/>
+            <w:r>
+              <w:t>Delete</w:t>
+            </w:r>
+            <w:proofErr w:type="spellEnd"/>
+            <w:r>
+              <w:t xml:space="preserve"> » de l’article </w:t>
+            </w:r>
+            <w:r>
+              <w:t xml:space="preserve">2 </w:t>
+            </w:r>
+            <w:r>
+              <w:t>ajouté au panier</w:t>
+            </w:r>
+          </w:p>
+        </w:tc>
+        <w:tc>
+          <w:tcPr>
+            <w:tcW w:w="2603" w:type="dxa"/>
+          </w:tcPr>
+          <w:p>
+            <w:r>
+              <w:t>Plus aucun article</w:t>
+            </w:r>
+          </w:p>
+        </w:tc>
+        <w:tc>
+          <w:tcPr>
+            <w:tcW w:w="3373" w:type="dxa"/>
             <w:shd w:val="clear" w:color="auto" w:fill="auto"/>
           </w:tcPr>
           <w:p>
@@ -828,14 +571,15 @@
         <w:tblLook w:val="04A0" w:firstRow="1" w:lastRow="0" w:firstColumn="1" w:lastColumn="0" w:noHBand="0" w:noVBand="1"/>
       </w:tblPr>
       <w:tblGrid>
-        <w:gridCol w:w="4538"/>
-        <w:gridCol w:w="4522"/>
+        <w:gridCol w:w="3081"/>
+        <w:gridCol w:w="2606"/>
+        <w:gridCol w:w="3373"/>
       </w:tblGrid>
       <w:tr>
         <w:tc>
           <w:tcPr>
             <w:tcW w:w="9060" w:type="dxa"/>
-            <w:gridSpan w:val="2"/>
+            <w:gridSpan w:val="3"/>
             <w:shd w:val="clear" w:color="auto" w:fill="AEAAAA" w:themeFill="background2" w:themeFillShade="BF"/>
           </w:tcPr>
           <w:p>
@@ -854,7 +598,7 @@
       <w:tr>
         <w:tc>
           <w:tcPr>
-            <w:tcW w:w="4538" w:type="dxa"/>
+            <w:tcW w:w="3081" w:type="dxa"/>
             <w:shd w:val="clear" w:color="auto" w:fill="D0CECE" w:themeFill="background2" w:themeFillShade="E6"/>
           </w:tcPr>
           <w:p>
@@ -868,7 +612,7 @@
         </w:tc>
         <w:tc>
           <w:tcPr>
-            <w:tcW w:w="4522" w:type="dxa"/>
+            <w:tcW w:w="2606" w:type="dxa"/>
             <w:shd w:val="clear" w:color="auto" w:fill="D0CECE" w:themeFill="background2" w:themeFillShade="E6"/>
           </w:tcPr>
           <w:p>
@@ -876,6 +620,20 @@
               <w:jc w:val="center"/>
             </w:pPr>
             <w:r>
+              <w:t>Condition spéciale</w:t>
+            </w:r>
+          </w:p>
+        </w:tc>
+        <w:tc>
+          <w:tcPr>
+            <w:tcW w:w="3373" w:type="dxa"/>
+            <w:shd w:val="clear" w:color="auto" w:fill="D0CECE" w:themeFill="background2" w:themeFillShade="E6"/>
+          </w:tcPr>
+          <w:p>
+            <w:pPr>
+              <w:jc w:val="center"/>
+            </w:pPr>
+            <w:r>
               <w:t>Réaction</w:t>
             </w:r>
           </w:p>
@@ -884,7 +642,7 @@
       <w:tr>
         <w:tc>
           <w:tcPr>
-            <w:tcW w:w="4538" w:type="dxa"/>
+            <w:tcW w:w="3081" w:type="dxa"/>
             <w:shd w:val="clear" w:color="auto" w:fill="auto"/>
           </w:tcPr>
           <w:p>
@@ -895,31 +653,48 @@
         </w:tc>
         <w:tc>
           <w:tcPr>
-            <w:tcW w:w="4522" w:type="dxa"/>
-            <w:shd w:val="clear" w:color="auto" w:fill="auto"/>
-          </w:tcPr>
-          <w:p>
-            <w:r>
-              <w:t>Ajout de l’article dans le panier, modifie le prix total et dégrise le bouton « Commander »</w:t>
-            </w:r>
-          </w:p>
-        </w:tc>
-      </w:tr>
-      <w:tr>
-        <w:tc>
-          <w:tcPr>
-            <w:tcW w:w="4538" w:type="dxa"/>
-            <w:shd w:val="clear" w:color="auto" w:fill="auto"/>
-          </w:tcPr>
-          <w:p>
-            <w:r>
+            <w:tcW w:w="2606" w:type="dxa"/>
+          </w:tcPr>
+          <w:p/>
+        </w:tc>
+        <w:tc>
+          <w:tcPr>
+            <w:tcW w:w="3373" w:type="dxa"/>
+            <w:shd w:val="clear" w:color="auto" w:fill="auto"/>
+          </w:tcPr>
+          <w:p>
+            <w:r>
+              <w:t xml:space="preserve">Ajout de l’article dans le panier, modifie le prix total et </w:t>
+            </w:r>
+            <w:r>
+              <w:lastRenderedPageBreak/>
+              <w:t>dégrise le bouton « Commander »</w:t>
+            </w:r>
+          </w:p>
+        </w:tc>
+      </w:tr>
+      <w:tr>
+        <w:tc>
+          <w:tcPr>
+            <w:tcW w:w="3081" w:type="dxa"/>
+            <w:shd w:val="clear" w:color="auto" w:fill="auto"/>
+          </w:tcPr>
+          <w:p>
+            <w:r>
+              <w:lastRenderedPageBreak/>
               <w:t>Change le nombre de « 1 » par « 3 »</w:t>
             </w:r>
           </w:p>
         </w:tc>
         <w:tc>
           <w:tcPr>
-            <w:tcW w:w="4522" w:type="dxa"/>
+            <w:tcW w:w="2606" w:type="dxa"/>
+          </w:tcPr>
+          <w:p/>
+        </w:tc>
+        <w:tc>
+          <w:tcPr>
+            <w:tcW w:w="3373" w:type="dxa"/>
             <w:shd w:val="clear" w:color="auto" w:fill="auto"/>
           </w:tcPr>
           <w:p>
@@ -932,7 +707,7 @@
       <w:tr>
         <w:tc>
           <w:tcPr>
-            <w:tcW w:w="4538" w:type="dxa"/>
+            <w:tcW w:w="3081" w:type="dxa"/>
             <w:shd w:val="clear" w:color="auto" w:fill="auto"/>
           </w:tcPr>
           <w:p>
@@ -943,7 +718,17 @@
         </w:tc>
         <w:tc>
           <w:tcPr>
-            <w:tcW w:w="4522" w:type="dxa"/>
+            <w:tcW w:w="2606" w:type="dxa"/>
+          </w:tcPr>
+          <w:p>
+            <w:r>
+              <w:t>Seul article</w:t>
+            </w:r>
+          </w:p>
+        </w:tc>
+        <w:tc>
+          <w:tcPr>
+            <w:tcW w:w="3373" w:type="dxa"/>
             <w:shd w:val="clear" w:color="auto" w:fill="auto"/>
           </w:tcPr>
           <w:p>
@@ -977,14 +762,15 @@
         <w:tblLook w:val="04A0" w:firstRow="1" w:lastRow="0" w:firstColumn="1" w:lastColumn="0" w:noHBand="0" w:noVBand="1"/>
       </w:tblPr>
       <w:tblGrid>
-        <w:gridCol w:w="4538"/>
-        <w:gridCol w:w="4522"/>
+        <w:gridCol w:w="3114"/>
+        <w:gridCol w:w="2656"/>
+        <w:gridCol w:w="3290"/>
       </w:tblGrid>
       <w:tr>
         <w:tc>
           <w:tcPr>
             <w:tcW w:w="9060" w:type="dxa"/>
-            <w:gridSpan w:val="2"/>
+            <w:gridSpan w:val="3"/>
             <w:shd w:val="clear" w:color="auto" w:fill="AEAAAA" w:themeFill="background2" w:themeFillShade="BF"/>
           </w:tcPr>
           <w:p>
@@ -1003,7 +789,7 @@
       <w:tr>
         <w:tc>
           <w:tcPr>
-            <w:tcW w:w="4538" w:type="dxa"/>
+            <w:tcW w:w="3114" w:type="dxa"/>
             <w:shd w:val="clear" w:color="auto" w:fill="D0CECE" w:themeFill="background2" w:themeFillShade="E6"/>
           </w:tcPr>
           <w:p>
@@ -1017,14 +803,31 @@
         </w:tc>
         <w:tc>
           <w:tcPr>
-            <w:tcW w:w="4522" w:type="dxa"/>
+            <w:tcW w:w="2656" w:type="dxa"/>
             <w:shd w:val="clear" w:color="auto" w:fill="D0CECE" w:themeFill="background2" w:themeFillShade="E6"/>
           </w:tcPr>
           <w:p>
             <w:pPr>
+              <w:tabs>
+                <w:tab w:val="left" w:pos="600"/>
+              </w:tabs>
               <w:jc w:val="center"/>
             </w:pPr>
             <w:r>
+              <w:t>Condition spéciale</w:t>
+            </w:r>
+          </w:p>
+        </w:tc>
+        <w:tc>
+          <w:tcPr>
+            <w:tcW w:w="3290" w:type="dxa"/>
+            <w:shd w:val="clear" w:color="auto" w:fill="D0CECE" w:themeFill="background2" w:themeFillShade="E6"/>
+          </w:tcPr>
+          <w:p>
+            <w:pPr>
+              <w:jc w:val="center"/>
+            </w:pPr>
+            <w:r>
               <w:t>Réaction</w:t>
             </w:r>
           </w:p>
@@ -1033,7 +836,7 @@
       <w:tr>
         <w:tc>
           <w:tcPr>
-            <w:tcW w:w="4538" w:type="dxa"/>
+            <w:tcW w:w="3114" w:type="dxa"/>
             <w:shd w:val="clear" w:color="auto" w:fill="auto"/>
           </w:tcPr>
           <w:p>
@@ -1044,7 +847,13 @@
         </w:tc>
         <w:tc>
           <w:tcPr>
-            <w:tcW w:w="4522" w:type="dxa"/>
+            <w:tcW w:w="2656" w:type="dxa"/>
+          </w:tcPr>
+          <w:p/>
+        </w:tc>
+        <w:tc>
+          <w:tcPr>
+            <w:tcW w:w="3290" w:type="dxa"/>
             <w:shd w:val="clear" w:color="auto" w:fill="auto"/>
           </w:tcPr>
           <w:p>
@@ -1057,7 +866,7 @@
       <w:tr>
         <w:tc>
           <w:tcPr>
-            <w:tcW w:w="4538" w:type="dxa"/>
+            <w:tcW w:w="3114" w:type="dxa"/>
             <w:shd w:val="clear" w:color="auto" w:fill="auto"/>
           </w:tcPr>
           <w:p>
@@ -1068,7 +877,13 @@
         </w:tc>
         <w:tc>
           <w:tcPr>
-            <w:tcW w:w="4522" w:type="dxa"/>
+            <w:tcW w:w="2656" w:type="dxa"/>
+          </w:tcPr>
+          <w:p/>
+        </w:tc>
+        <w:tc>
+          <w:tcPr>
+            <w:tcW w:w="3290" w:type="dxa"/>
             <w:shd w:val="clear" w:color="auto" w:fill="auto"/>
           </w:tcPr>
           <w:p>
@@ -1081,7 +896,7 @@
       <w:tr>
         <w:tc>
           <w:tcPr>
-            <w:tcW w:w="4538" w:type="dxa"/>
+            <w:tcW w:w="3114" w:type="dxa"/>
             <w:shd w:val="clear" w:color="auto" w:fill="auto"/>
           </w:tcPr>
           <w:p>
@@ -1092,42 +907,348 @@
         </w:tc>
         <w:tc>
           <w:tcPr>
-            <w:tcW w:w="4522" w:type="dxa"/>
-            <w:shd w:val="clear" w:color="auto" w:fill="auto"/>
-          </w:tcPr>
-          <w:p>
-            <w:r>
-              <w:t xml:space="preserve">Ouvre </w:t>
-            </w:r>
-            <w:r>
-              <w:t>la page de c</w:t>
-            </w:r>
-            <w:r>
-              <w:t>onfirmation et redirige sur le site après 10 secondes</w:t>
-            </w:r>
-          </w:p>
-        </w:tc>
-      </w:tr>
-      <w:tr>
-        <w:tc>
-          <w:tcPr>
-            <w:tcW w:w="4538" w:type="dxa"/>
-            <w:shd w:val="clear" w:color="auto" w:fill="auto"/>
-          </w:tcPr>
-          <w:p>
-            <w:r>
-              <w:t>-</w:t>
-            </w:r>
-          </w:p>
-        </w:tc>
-        <w:tc>
-          <w:tcPr>
-            <w:tcW w:w="4522" w:type="dxa"/>
-            <w:shd w:val="clear" w:color="auto" w:fill="auto"/>
-          </w:tcPr>
-          <w:p>
-            <w:r>
-              <w:t>Envoie un mail de confirmation de commande à l’utilisateur et envoie un autre mail contenant la facture</w:t>
+            <w:tcW w:w="2656" w:type="dxa"/>
+          </w:tcPr>
+          <w:p>
+            <w:r>
+              <w:t>Données incorrectes</w:t>
+            </w:r>
+          </w:p>
+        </w:tc>
+        <w:tc>
+          <w:tcPr>
+            <w:tcW w:w="3290" w:type="dxa"/>
+            <w:shd w:val="clear" w:color="auto" w:fill="auto"/>
+          </w:tcPr>
+          <w:p>
+            <w:proofErr w:type="spellStart"/>
+            <w:r>
+              <w:t>Popup</w:t>
+            </w:r>
+            <w:proofErr w:type="spellEnd"/>
+            <w:r>
+              <w:t xml:space="preserve"> disant que « Certaines données que vous avez entré sont incorrectes, veuillez revérifier »</w:t>
+            </w:r>
+          </w:p>
+        </w:tc>
+      </w:tr>
+      <w:tr>
+        <w:tc>
+          <w:tcPr>
+            <w:tcW w:w="3114" w:type="dxa"/>
+            <w:shd w:val="clear" w:color="auto" w:fill="auto"/>
+          </w:tcPr>
+          <w:p>
+            <w:r>
+              <w:t>Corrige les données incorrectes</w:t>
+            </w:r>
+          </w:p>
+        </w:tc>
+        <w:tc>
+          <w:tcPr>
+            <w:tcW w:w="2656" w:type="dxa"/>
+          </w:tcPr>
+          <w:p>
+            <w:r>
+              <w:t>Données correctes</w:t>
+            </w:r>
+          </w:p>
+        </w:tc>
+        <w:tc>
+          <w:tcPr>
+            <w:tcW w:w="3290" w:type="dxa"/>
+            <w:shd w:val="clear" w:color="auto" w:fill="auto"/>
+          </w:tcPr>
+          <w:p>
+            <w:r>
+              <w:t>Ouvre la page de confirmation et redirige sur le site après 10 secondes</w:t>
+            </w:r>
+          </w:p>
+        </w:tc>
+      </w:tr>
+      <w:tr>
+        <w:tc>
+          <w:tcPr>
+            <w:tcW w:w="3114" w:type="dxa"/>
+            <w:shd w:val="clear" w:color="auto" w:fill="auto"/>
+          </w:tcPr>
+          <w:p>
+            <w:r>
+              <w:t>-</w:t>
+            </w:r>
+          </w:p>
+        </w:tc>
+        <w:tc>
+          <w:tcPr>
+            <w:tcW w:w="2656" w:type="dxa"/>
+          </w:tcPr>
+          <w:p/>
+        </w:tc>
+        <w:tc>
+          <w:tcPr>
+            <w:tcW w:w="3290" w:type="dxa"/>
+            <w:shd w:val="clear" w:color="auto" w:fill="auto"/>
+          </w:tcPr>
+          <w:p>
+            <w:r>
+              <w:t>Envoie un mail de confirmation de commande à l’utili</w:t>
+            </w:r>
+            <w:bookmarkStart w:id="1" w:name="_GoBack"/>
+            <w:bookmarkEnd w:id="1"/>
+            <w:r>
+              <w:t>sateur et envoie un autre mail contenant la facture</w:t>
+            </w:r>
+          </w:p>
+        </w:tc>
+      </w:tr>
+    </w:tbl>
+    <w:p/>
+    <w:p>
+      <w:pPr>
+        <w:pStyle w:val="Titre1"/>
+      </w:pPr>
+      <w:r>
+        <w:t>-</w:t>
+      </w:r>
+    </w:p>
+    <w:p/>
+    <w:tbl>
+      <w:tblPr>
+        <w:tblW w:w="0" w:type="auto"/>
+        <w:tblBorders>
+          <w:top w:val="single" w:sz="4" w:space="0" w:color="auto"/>
+          <w:left w:val="single" w:sz="4" w:space="0" w:color="auto"/>
+          <w:bottom w:val="single" w:sz="4" w:space="0" w:color="auto"/>
+          <w:right w:val="single" w:sz="4" w:space="0" w:color="auto"/>
+          <w:insideH w:val="single" w:sz="4" w:space="0" w:color="auto"/>
+          <w:insideV w:val="single" w:sz="4" w:space="0" w:color="auto"/>
+        </w:tblBorders>
+        <w:tblLook w:val="04A0" w:firstRow="1" w:lastRow="0" w:firstColumn="1" w:lastColumn="0" w:noHBand="0" w:noVBand="1"/>
+      </w:tblPr>
+      <w:tblGrid>
+        <w:gridCol w:w="4538"/>
+        <w:gridCol w:w="4522"/>
+      </w:tblGrid>
+      <w:tr>
+        <w:tc>
+          <w:tcPr>
+            <w:tcW w:w="9062" w:type="dxa"/>
+            <w:gridSpan w:val="2"/>
+            <w:shd w:val="clear" w:color="auto" w:fill="AEAAAA" w:themeFill="background2" w:themeFillShade="BF"/>
+          </w:tcPr>
+          <w:p>
+            <w:pPr>
+              <w:pStyle w:val="Titre2"/>
+              <w:rPr>
+                <w:bCs/>
+              </w:rPr>
+            </w:pPr>
+            <w:r>
+              <w:t>-</w:t>
+            </w:r>
+          </w:p>
+        </w:tc>
+      </w:tr>
+      <w:tr>
+        <w:tc>
+          <w:tcPr>
+            <w:tcW w:w="4539" w:type="dxa"/>
+            <w:shd w:val="clear" w:color="auto" w:fill="D0CECE" w:themeFill="background2" w:themeFillShade="E6"/>
+          </w:tcPr>
+          <w:p>
+            <w:pPr>
+              <w:jc w:val="center"/>
+            </w:pPr>
+            <w:r>
+              <w:t>Utilisateur</w:t>
+            </w:r>
+          </w:p>
+        </w:tc>
+        <w:tc>
+          <w:tcPr>
+            <w:tcW w:w="4523" w:type="dxa"/>
+            <w:shd w:val="clear" w:color="auto" w:fill="D0CECE" w:themeFill="background2" w:themeFillShade="E6"/>
+          </w:tcPr>
+          <w:p>
+            <w:pPr>
+              <w:jc w:val="center"/>
+            </w:pPr>
+            <w:r>
+              <w:t>Réaction</w:t>
+            </w:r>
+          </w:p>
+        </w:tc>
+      </w:tr>
+      <w:tr>
+        <w:tc>
+          <w:tcPr>
+            <w:tcW w:w="4539" w:type="dxa"/>
+            <w:shd w:val="clear" w:color="auto" w:fill="auto"/>
+          </w:tcPr>
+          <w:p>
+            <w:r>
+              <w:t>-</w:t>
+            </w:r>
+          </w:p>
+        </w:tc>
+        <w:tc>
+          <w:tcPr>
+            <w:tcW w:w="4523" w:type="dxa"/>
+            <w:shd w:val="clear" w:color="auto" w:fill="auto"/>
+          </w:tcPr>
+          <w:p>
+            <w:r>
+              <w:t>-</w:t>
+            </w:r>
+          </w:p>
+        </w:tc>
+      </w:tr>
+      <w:tr>
+        <w:tc>
+          <w:tcPr>
+            <w:tcW w:w="4539" w:type="dxa"/>
+            <w:shd w:val="clear" w:color="auto" w:fill="auto"/>
+          </w:tcPr>
+          <w:p>
+            <w:r>
+              <w:t>-</w:t>
+            </w:r>
+          </w:p>
+        </w:tc>
+        <w:tc>
+          <w:tcPr>
+            <w:tcW w:w="4523" w:type="dxa"/>
+            <w:shd w:val="clear" w:color="auto" w:fill="auto"/>
+          </w:tcPr>
+          <w:p>
+            <w:r>
+              <w:t>-</w:t>
+            </w:r>
+          </w:p>
+        </w:tc>
+      </w:tr>
+    </w:tbl>
+    <w:p/>
+    <w:p>
+      <w:pPr>
+        <w:pStyle w:val="Titre1"/>
+      </w:pPr>
+      <w:r>
+        <w:t>-</w:t>
+      </w:r>
+    </w:p>
+    <w:p/>
+    <w:tbl>
+      <w:tblPr>
+        <w:tblW w:w="0" w:type="auto"/>
+        <w:tblBorders>
+          <w:top w:val="single" w:sz="4" w:space="0" w:color="auto"/>
+          <w:left w:val="single" w:sz="4" w:space="0" w:color="auto"/>
+          <w:bottom w:val="single" w:sz="4" w:space="0" w:color="auto"/>
+          <w:right w:val="single" w:sz="4" w:space="0" w:color="auto"/>
+          <w:insideH w:val="single" w:sz="4" w:space="0" w:color="auto"/>
+          <w:insideV w:val="single" w:sz="4" w:space="0" w:color="auto"/>
+        </w:tblBorders>
+        <w:tblLook w:val="04A0" w:firstRow="1" w:lastRow="0" w:firstColumn="1" w:lastColumn="0" w:noHBand="0" w:noVBand="1"/>
+      </w:tblPr>
+      <w:tblGrid>
+        <w:gridCol w:w="4538"/>
+        <w:gridCol w:w="4522"/>
+      </w:tblGrid>
+      <w:tr>
+        <w:tc>
+          <w:tcPr>
+            <w:tcW w:w="9062" w:type="dxa"/>
+            <w:gridSpan w:val="2"/>
+            <w:shd w:val="clear" w:color="auto" w:fill="AEAAAA" w:themeFill="background2" w:themeFillShade="BF"/>
+          </w:tcPr>
+          <w:p>
+            <w:pPr>
+              <w:pStyle w:val="Titre2"/>
+              <w:rPr>
+                <w:bCs/>
+              </w:rPr>
+            </w:pPr>
+            <w:r>
+              <w:t>-</w:t>
+            </w:r>
+          </w:p>
+        </w:tc>
+      </w:tr>
+      <w:tr>
+        <w:tc>
+          <w:tcPr>
+            <w:tcW w:w="4539" w:type="dxa"/>
+            <w:shd w:val="clear" w:color="auto" w:fill="D0CECE" w:themeFill="background2" w:themeFillShade="E6"/>
+          </w:tcPr>
+          <w:p>
+            <w:pPr>
+              <w:jc w:val="center"/>
+            </w:pPr>
+            <w:r>
+              <w:t>Utilisateur</w:t>
+            </w:r>
+          </w:p>
+        </w:tc>
+        <w:tc>
+          <w:tcPr>
+            <w:tcW w:w="4523" w:type="dxa"/>
+            <w:shd w:val="clear" w:color="auto" w:fill="D0CECE" w:themeFill="background2" w:themeFillShade="E6"/>
+          </w:tcPr>
+          <w:p>
+            <w:pPr>
+              <w:jc w:val="center"/>
+            </w:pPr>
+            <w:r>
+              <w:t>Réaction</w:t>
+            </w:r>
+          </w:p>
+        </w:tc>
+      </w:tr>
+      <w:tr>
+        <w:tc>
+          <w:tcPr>
+            <w:tcW w:w="4539" w:type="dxa"/>
+            <w:shd w:val="clear" w:color="auto" w:fill="auto"/>
+          </w:tcPr>
+          <w:p>
+            <w:r>
+              <w:t>-</w:t>
+            </w:r>
+          </w:p>
+        </w:tc>
+        <w:tc>
+          <w:tcPr>
+            <w:tcW w:w="4523" w:type="dxa"/>
+            <w:shd w:val="clear" w:color="auto" w:fill="auto"/>
+          </w:tcPr>
+          <w:p>
+            <w:r>
+              <w:t>-</w:t>
+            </w:r>
+          </w:p>
+        </w:tc>
+      </w:tr>
+      <w:tr>
+        <w:tc>
+          <w:tcPr>
+            <w:tcW w:w="4539" w:type="dxa"/>
+            <w:shd w:val="clear" w:color="auto" w:fill="auto"/>
+          </w:tcPr>
+          <w:p>
+            <w:r>
+              <w:t>-</w:t>
+            </w:r>
+          </w:p>
+        </w:tc>
+        <w:tc>
+          <w:tcPr>
+            <w:tcW w:w="4523" w:type="dxa"/>
+            <w:shd w:val="clear" w:color="auto" w:fill="auto"/>
+          </w:tcPr>
+          <w:p>
+            <w:r>
+              <w:t>-</w:t>
             </w:r>
           </w:p>
         </w:tc>
@@ -1621,259 +1742,6 @@
           </w:tcPr>
           <w:p>
             <w:r>
-              <w:t>-</w:t>
-            </w:r>
-          </w:p>
-        </w:tc>
-        <w:tc>
-          <w:tcPr>
-            <w:tcW w:w="4523" w:type="dxa"/>
-            <w:shd w:val="clear" w:color="auto" w:fill="auto"/>
-          </w:tcPr>
-          <w:p>
-            <w:r>
-              <w:t>-</w:t>
-            </w:r>
-          </w:p>
-        </w:tc>
-      </w:tr>
-    </w:tbl>
-    <w:p/>
-    <w:p>
-      <w:pPr>
-        <w:pStyle w:val="Titre1"/>
-      </w:pPr>
-      <w:r>
-        <w:t>-</w:t>
-      </w:r>
-    </w:p>
-    <w:p/>
-    <w:tbl>
-      <w:tblPr>
-        <w:tblW w:w="0" w:type="auto"/>
-        <w:tblBorders>
-          <w:top w:val="single" w:sz="4" w:space="0" w:color="auto"/>
-          <w:left w:val="single" w:sz="4" w:space="0" w:color="auto"/>
-          <w:bottom w:val="single" w:sz="4" w:space="0" w:color="auto"/>
-          <w:right w:val="single" w:sz="4" w:space="0" w:color="auto"/>
-          <w:insideH w:val="single" w:sz="4" w:space="0" w:color="auto"/>
-          <w:insideV w:val="single" w:sz="4" w:space="0" w:color="auto"/>
-        </w:tblBorders>
-        <w:tblLook w:val="04A0" w:firstRow="1" w:lastRow="0" w:firstColumn="1" w:lastColumn="0" w:noHBand="0" w:noVBand="1"/>
-      </w:tblPr>
-      <w:tblGrid>
-        <w:gridCol w:w="4538"/>
-        <w:gridCol w:w="4522"/>
-      </w:tblGrid>
-      <w:tr>
-        <w:tc>
-          <w:tcPr>
-            <w:tcW w:w="9062" w:type="dxa"/>
-            <w:gridSpan w:val="2"/>
-            <w:shd w:val="clear" w:color="auto" w:fill="AEAAAA" w:themeFill="background2" w:themeFillShade="BF"/>
-          </w:tcPr>
-          <w:p>
-            <w:pPr>
-              <w:pStyle w:val="Titre2"/>
-              <w:rPr>
-                <w:bCs/>
-              </w:rPr>
-            </w:pPr>
-            <w:r>
-              <w:t>-</w:t>
-            </w:r>
-          </w:p>
-        </w:tc>
-      </w:tr>
-      <w:tr>
-        <w:tc>
-          <w:tcPr>
-            <w:tcW w:w="4539" w:type="dxa"/>
-            <w:shd w:val="clear" w:color="auto" w:fill="D0CECE" w:themeFill="background2" w:themeFillShade="E6"/>
-          </w:tcPr>
-          <w:p>
-            <w:pPr>
-              <w:jc w:val="center"/>
-            </w:pPr>
-            <w:r>
-              <w:t>Utilisateur</w:t>
-            </w:r>
-          </w:p>
-        </w:tc>
-        <w:tc>
-          <w:tcPr>
-            <w:tcW w:w="4523" w:type="dxa"/>
-            <w:shd w:val="clear" w:color="auto" w:fill="D0CECE" w:themeFill="background2" w:themeFillShade="E6"/>
-          </w:tcPr>
-          <w:p>
-            <w:pPr>
-              <w:jc w:val="center"/>
-            </w:pPr>
-            <w:r>
-              <w:t>Réaction</w:t>
-            </w:r>
-          </w:p>
-        </w:tc>
-      </w:tr>
-      <w:tr>
-        <w:tc>
-          <w:tcPr>
-            <w:tcW w:w="4539" w:type="dxa"/>
-            <w:shd w:val="clear" w:color="auto" w:fill="auto"/>
-          </w:tcPr>
-          <w:p>
-            <w:r>
-              <w:t>-</w:t>
-            </w:r>
-          </w:p>
-        </w:tc>
-        <w:tc>
-          <w:tcPr>
-            <w:tcW w:w="4523" w:type="dxa"/>
-            <w:shd w:val="clear" w:color="auto" w:fill="auto"/>
-          </w:tcPr>
-          <w:p>
-            <w:r>
-              <w:t>-</w:t>
-            </w:r>
-          </w:p>
-        </w:tc>
-      </w:tr>
-      <w:tr>
-        <w:tc>
-          <w:tcPr>
-            <w:tcW w:w="4539" w:type="dxa"/>
-            <w:shd w:val="clear" w:color="auto" w:fill="auto"/>
-          </w:tcPr>
-          <w:p>
-            <w:r>
-              <w:t>-</w:t>
-            </w:r>
-          </w:p>
-        </w:tc>
-        <w:tc>
-          <w:tcPr>
-            <w:tcW w:w="4523" w:type="dxa"/>
-            <w:shd w:val="clear" w:color="auto" w:fill="auto"/>
-          </w:tcPr>
-          <w:p>
-            <w:r>
-              <w:t>-</w:t>
-            </w:r>
-          </w:p>
-        </w:tc>
-      </w:tr>
-    </w:tbl>
-    <w:p/>
-    <w:p>
-      <w:pPr>
-        <w:pStyle w:val="Titre1"/>
-      </w:pPr>
-      <w:r>
-        <w:t>-</w:t>
-      </w:r>
-    </w:p>
-    <w:p/>
-    <w:tbl>
-      <w:tblPr>
-        <w:tblW w:w="0" w:type="auto"/>
-        <w:tblBorders>
-          <w:top w:val="single" w:sz="4" w:space="0" w:color="auto"/>
-          <w:left w:val="single" w:sz="4" w:space="0" w:color="auto"/>
-          <w:bottom w:val="single" w:sz="4" w:space="0" w:color="auto"/>
-          <w:right w:val="single" w:sz="4" w:space="0" w:color="auto"/>
-          <w:insideH w:val="single" w:sz="4" w:space="0" w:color="auto"/>
-          <w:insideV w:val="single" w:sz="4" w:space="0" w:color="auto"/>
-        </w:tblBorders>
-        <w:tblLook w:val="04A0" w:firstRow="1" w:lastRow="0" w:firstColumn="1" w:lastColumn="0" w:noHBand="0" w:noVBand="1"/>
-      </w:tblPr>
-      <w:tblGrid>
-        <w:gridCol w:w="4538"/>
-        <w:gridCol w:w="4522"/>
-      </w:tblGrid>
-      <w:tr>
-        <w:tc>
-          <w:tcPr>
-            <w:tcW w:w="9062" w:type="dxa"/>
-            <w:gridSpan w:val="2"/>
-            <w:shd w:val="clear" w:color="auto" w:fill="AEAAAA" w:themeFill="background2" w:themeFillShade="BF"/>
-          </w:tcPr>
-          <w:p>
-            <w:pPr>
-              <w:pStyle w:val="Titre2"/>
-              <w:rPr>
-                <w:bCs/>
-              </w:rPr>
-            </w:pPr>
-            <w:r>
-              <w:t>-</w:t>
-            </w:r>
-          </w:p>
-        </w:tc>
-      </w:tr>
-      <w:tr>
-        <w:tc>
-          <w:tcPr>
-            <w:tcW w:w="4539" w:type="dxa"/>
-            <w:shd w:val="clear" w:color="auto" w:fill="D0CECE" w:themeFill="background2" w:themeFillShade="E6"/>
-          </w:tcPr>
-          <w:p>
-            <w:pPr>
-              <w:jc w:val="center"/>
-            </w:pPr>
-            <w:r>
-              <w:t>Utilisateur</w:t>
-            </w:r>
-          </w:p>
-        </w:tc>
-        <w:tc>
-          <w:tcPr>
-            <w:tcW w:w="4523" w:type="dxa"/>
-            <w:shd w:val="clear" w:color="auto" w:fill="D0CECE" w:themeFill="background2" w:themeFillShade="E6"/>
-          </w:tcPr>
-          <w:p>
-            <w:pPr>
-              <w:jc w:val="center"/>
-            </w:pPr>
-            <w:r>
-              <w:t>Réaction</w:t>
-            </w:r>
-          </w:p>
-        </w:tc>
-      </w:tr>
-      <w:tr>
-        <w:tc>
-          <w:tcPr>
-            <w:tcW w:w="4539" w:type="dxa"/>
-            <w:shd w:val="clear" w:color="auto" w:fill="auto"/>
-          </w:tcPr>
-          <w:p>
-            <w:r>
-              <w:t>-</w:t>
-            </w:r>
-          </w:p>
-        </w:tc>
-        <w:tc>
-          <w:tcPr>
-            <w:tcW w:w="4523" w:type="dxa"/>
-            <w:shd w:val="clear" w:color="auto" w:fill="auto"/>
-          </w:tcPr>
-          <w:p>
-            <w:r>
-              <w:t>-</w:t>
-            </w:r>
-          </w:p>
-        </w:tc>
-      </w:tr>
-      <w:tr>
-        <w:tc>
-          <w:tcPr>
-            <w:tcW w:w="4539" w:type="dxa"/>
-            <w:shd w:val="clear" w:color="auto" w:fill="auto"/>
-          </w:tcPr>
-          <w:p>
-            <w:r>
-              <w:lastRenderedPageBreak/>
               <w:t>-</w:t>
             </w:r>
           </w:p>

</xml_diff>

<commit_message>
Mise à jour de grand nombre de documents
</commit_message>
<xml_diff>
--- a/Documentation/use_case_scenarios_AGI.docx
+++ b/Documentation/use_case_scenarios_AGI.docx
@@ -443,10 +443,7 @@
           </w:tcPr>
           <w:p>
             <w:r>
-              <w:t>Ajout de l’article dans le</w:t>
-            </w:r>
-            <w:r>
-              <w:t xml:space="preserve"> panier, modifie le prix total</w:t>
+              <w:t>Ajout de l’article dans le panier, modifie le prix total</w:t>
             </w:r>
           </w:p>
         </w:tc>
@@ -514,13 +511,7 @@
             </w:r>
             <w:proofErr w:type="spellEnd"/>
             <w:r>
-              <w:t xml:space="preserve"> » de l’article </w:t>
-            </w:r>
-            <w:r>
-              <w:t xml:space="preserve">2 </w:t>
-            </w:r>
-            <w:r>
-              <w:t>ajouté au panier</w:t>
+              <w:t> » de l’article 2 ajouté au panier</w:t>
             </w:r>
           </w:p>
         </w:tc>
@@ -991,14 +982,418 @@
           </w:tcPr>
           <w:p>
             <w:r>
-              <w:t>Envoie un mail de confirmation de commande à l’utili</w:t>
-            </w:r>
+              <w:t>Envoie un mail de confirmation de commande à l’utilisateur et envoie un autre mail contenant la facture</w:t>
+            </w:r>
+          </w:p>
+        </w:tc>
+      </w:tr>
+    </w:tbl>
+    <w:p/>
+    <w:p>
+      <w:pPr>
+        <w:pStyle w:val="Titre1"/>
+      </w:pPr>
+      <w:r>
+        <w:t>Use case Ajouter</w:t>
+      </w:r>
+      <w:r>
+        <w:t>/Editer</w:t>
+      </w:r>
+      <w:r>
+        <w:t xml:space="preserve"> un article sur le site</w:t>
+      </w:r>
+    </w:p>
+    <w:p/>
+    <w:tbl>
+      <w:tblPr>
+        <w:tblW w:w="0" w:type="auto"/>
+        <w:tblBorders>
+          <w:top w:val="single" w:sz="4" w:space="0" w:color="auto"/>
+          <w:left w:val="single" w:sz="4" w:space="0" w:color="auto"/>
+          <w:bottom w:val="single" w:sz="4" w:space="0" w:color="auto"/>
+          <w:right w:val="single" w:sz="4" w:space="0" w:color="auto"/>
+          <w:insideH w:val="single" w:sz="4" w:space="0" w:color="auto"/>
+          <w:insideV w:val="single" w:sz="4" w:space="0" w:color="auto"/>
+        </w:tblBorders>
+        <w:tblLook w:val="04A0" w:firstRow="1" w:lastRow="0" w:firstColumn="1" w:lastColumn="0" w:noHBand="0" w:noVBand="1"/>
+      </w:tblPr>
+      <w:tblGrid>
+        <w:gridCol w:w="3114"/>
+        <w:gridCol w:w="2698"/>
+        <w:gridCol w:w="3248"/>
+      </w:tblGrid>
+      <w:tr>
+        <w:tc>
+          <w:tcPr>
+            <w:tcW w:w="9060" w:type="dxa"/>
+            <w:gridSpan w:val="3"/>
+            <w:shd w:val="clear" w:color="auto" w:fill="AEAAAA" w:themeFill="background2" w:themeFillShade="BF"/>
+          </w:tcPr>
+          <w:p>
+            <w:pPr>
+              <w:pStyle w:val="Titre2"/>
+              <w:rPr>
+                <w:bCs/>
+              </w:rPr>
+            </w:pPr>
+            <w:r>
+              <w:t>Ajouter un article sur le site</w:t>
+            </w:r>
+          </w:p>
+        </w:tc>
+      </w:tr>
+      <w:tr>
+        <w:tc>
+          <w:tcPr>
+            <w:tcW w:w="3114" w:type="dxa"/>
+            <w:shd w:val="clear" w:color="auto" w:fill="D0CECE" w:themeFill="background2" w:themeFillShade="E6"/>
+          </w:tcPr>
+          <w:p>
+            <w:pPr>
+              <w:jc w:val="center"/>
+            </w:pPr>
+            <w:r>
+              <w:t>Utilisateur</w:t>
+            </w:r>
+          </w:p>
+        </w:tc>
+        <w:tc>
+          <w:tcPr>
+            <w:tcW w:w="2698" w:type="dxa"/>
+            <w:shd w:val="clear" w:color="auto" w:fill="D0CECE" w:themeFill="background2" w:themeFillShade="E6"/>
+          </w:tcPr>
+          <w:p>
+            <w:pPr>
+              <w:jc w:val="center"/>
+            </w:pPr>
+            <w:r>
+              <w:t>Condition spéciale</w:t>
+            </w:r>
+          </w:p>
+        </w:tc>
+        <w:tc>
+          <w:tcPr>
+            <w:tcW w:w="3248" w:type="dxa"/>
+            <w:shd w:val="clear" w:color="auto" w:fill="D0CECE" w:themeFill="background2" w:themeFillShade="E6"/>
+          </w:tcPr>
+          <w:p>
+            <w:pPr>
+              <w:jc w:val="center"/>
+            </w:pPr>
+            <w:r>
+              <w:t>Réaction</w:t>
+            </w:r>
+          </w:p>
+        </w:tc>
+      </w:tr>
+      <w:tr>
+        <w:tc>
+          <w:tcPr>
+            <w:tcW w:w="3114" w:type="dxa"/>
+            <w:shd w:val="clear" w:color="auto" w:fill="auto"/>
+          </w:tcPr>
+          <w:p>
+            <w:r>
+              <w:t>Clique 5 fois sur logo PIKA en moins d’une seconde</w:t>
+            </w:r>
+          </w:p>
+        </w:tc>
+        <w:tc>
+          <w:tcPr>
+            <w:tcW w:w="2698" w:type="dxa"/>
+          </w:tcPr>
+          <w:p/>
+        </w:tc>
+        <w:tc>
+          <w:tcPr>
+            <w:tcW w:w="3248" w:type="dxa"/>
+            <w:shd w:val="clear" w:color="auto" w:fill="auto"/>
+          </w:tcPr>
+          <w:p>
+            <w:r>
+              <w:t>Ouverture de la page de connexion admin</w:t>
+            </w:r>
+          </w:p>
+        </w:tc>
+      </w:tr>
+      <w:tr>
+        <w:tc>
+          <w:tcPr>
+            <w:tcW w:w="3114" w:type="dxa"/>
+            <w:shd w:val="clear" w:color="auto" w:fill="auto"/>
+          </w:tcPr>
+          <w:p>
+            <w:r>
+              <w:t>Entre ses informations de connexion et clique sur le bouton « connecter »</w:t>
+            </w:r>
+          </w:p>
+        </w:tc>
+        <w:tc>
+          <w:tcPr>
+            <w:tcW w:w="2698" w:type="dxa"/>
+          </w:tcPr>
+          <w:p/>
+        </w:tc>
+        <w:tc>
+          <w:tcPr>
+            <w:tcW w:w="3248" w:type="dxa"/>
+            <w:shd w:val="clear" w:color="auto" w:fill="auto"/>
+          </w:tcPr>
+          <w:p>
+            <w:r>
+              <w:t>Redirection vers la page administration</w:t>
+            </w:r>
+          </w:p>
+        </w:tc>
+      </w:tr>
+      <w:tr>
+        <w:tc>
+          <w:tcPr>
+            <w:tcW w:w="3114" w:type="dxa"/>
+            <w:shd w:val="clear" w:color="auto" w:fill="auto"/>
+          </w:tcPr>
+          <w:p>
+            <w:r>
+              <w:t>Clique sur le bouton « Choisir autre image » de « Petit »</w:t>
+            </w:r>
+          </w:p>
+        </w:tc>
+        <w:tc>
+          <w:tcPr>
+            <w:tcW w:w="2698" w:type="dxa"/>
+          </w:tcPr>
+          <w:p/>
+        </w:tc>
+        <w:tc>
+          <w:tcPr>
+            <w:tcW w:w="3248" w:type="dxa"/>
+            <w:shd w:val="clear" w:color="auto" w:fill="auto"/>
+          </w:tcPr>
+          <w:p>
+            <w:r>
+              <w:t>Ouvre le navigateur de fichier</w:t>
+            </w:r>
+          </w:p>
+        </w:tc>
+      </w:tr>
+      <w:tr>
+        <w:tc>
+          <w:tcPr>
+            <w:tcW w:w="3114" w:type="dxa"/>
+            <w:shd w:val="clear" w:color="auto" w:fill="auto"/>
+          </w:tcPr>
+          <w:p>
+            <w:r>
+              <w:t xml:space="preserve">Choisit son image </w:t>
+            </w:r>
+          </w:p>
+        </w:tc>
+        <w:tc>
+          <w:tcPr>
+            <w:tcW w:w="2698" w:type="dxa"/>
+          </w:tcPr>
+          <w:p/>
+        </w:tc>
+        <w:tc>
+          <w:tcPr>
+            <w:tcW w:w="3248" w:type="dxa"/>
+            <w:shd w:val="clear" w:color="auto" w:fill="auto"/>
+          </w:tcPr>
+          <w:p>
+            <w:r>
+              <w:t xml:space="preserve">Montre un aperçu de l’image à côté du bouton </w:t>
+            </w:r>
+          </w:p>
+        </w:tc>
+      </w:tr>
+      <w:tr>
+        <w:tc>
+          <w:tcPr>
+            <w:tcW w:w="3114" w:type="dxa"/>
+            <w:shd w:val="clear" w:color="auto" w:fill="auto"/>
+          </w:tcPr>
+          <w:p>
+            <w:r>
+              <w:t>Clique sur le bouton « Choisir autre image » de « Grand »</w:t>
+            </w:r>
+          </w:p>
+        </w:tc>
+        <w:tc>
+          <w:tcPr>
+            <w:tcW w:w="2698" w:type="dxa"/>
+          </w:tcPr>
+          <w:p/>
+        </w:tc>
+        <w:tc>
+          <w:tcPr>
+            <w:tcW w:w="3248" w:type="dxa"/>
+            <w:shd w:val="clear" w:color="auto" w:fill="auto"/>
+          </w:tcPr>
+          <w:p>
+            <w:r>
+              <w:t>Ouvre le navigateur de fichier</w:t>
+            </w:r>
+          </w:p>
+        </w:tc>
+      </w:tr>
+      <w:tr>
+        <w:tc>
+          <w:tcPr>
+            <w:tcW w:w="3114" w:type="dxa"/>
+            <w:shd w:val="clear" w:color="auto" w:fill="auto"/>
+          </w:tcPr>
+          <w:p>
+            <w:r>
+              <w:lastRenderedPageBreak/>
+              <w:t>Choisit son image</w:t>
+            </w:r>
+          </w:p>
+        </w:tc>
+        <w:tc>
+          <w:tcPr>
+            <w:tcW w:w="2698" w:type="dxa"/>
+          </w:tcPr>
+          <w:p/>
+        </w:tc>
+        <w:tc>
+          <w:tcPr>
+            <w:tcW w:w="3248" w:type="dxa"/>
+            <w:shd w:val="clear" w:color="auto" w:fill="auto"/>
+          </w:tcPr>
+          <w:p>
+            <w:r>
+              <w:t>Montre un aperçu de l’image à côté du bouton</w:t>
+            </w:r>
+          </w:p>
+        </w:tc>
+      </w:tr>
+      <w:tr>
+        <w:tc>
+          <w:tcPr>
+            <w:tcW w:w="3114" w:type="dxa"/>
+            <w:shd w:val="clear" w:color="auto" w:fill="auto"/>
+          </w:tcPr>
+          <w:p>
+            <w:r>
+              <w:t>Entre le nom, le prix, la description et clique sur « Sauvegarder/Ajouter »</w:t>
+            </w:r>
+          </w:p>
+        </w:tc>
+        <w:tc>
+          <w:tcPr>
+            <w:tcW w:w="2698" w:type="dxa"/>
+          </w:tcPr>
+          <w:p>
+            <w:r>
+              <w:t>Taille d’image petite plus grande que la grande ou images manquantes ou informations incorrectes ou champs vides</w:t>
+            </w:r>
+          </w:p>
+        </w:tc>
+        <w:tc>
+          <w:tcPr>
+            <w:tcW w:w="3248" w:type="dxa"/>
+            <w:shd w:val="clear" w:color="auto" w:fill="auto"/>
+          </w:tcPr>
+          <w:p>
+            <w:proofErr w:type="spellStart"/>
+            <w:r>
+              <w:t>Popup</w:t>
+            </w:r>
+            <w:proofErr w:type="spellEnd"/>
+            <w:r>
+              <w:t xml:space="preserve"> « Veuillez vérifier que vous ayez bien entré toutes les informations nécessaires et que la petite image n’est pas plus grande que la grande image (dimensions) »</w:t>
+            </w:r>
+          </w:p>
+        </w:tc>
+      </w:tr>
+      <w:tr>
+        <w:tc>
+          <w:tcPr>
+            <w:tcW w:w="3114" w:type="dxa"/>
+            <w:shd w:val="clear" w:color="auto" w:fill="auto"/>
+          </w:tcPr>
+          <w:p>
+            <w:r>
+              <w:t>Corrige son erreur et appuie sur « Sauvegarder/Ajouter »</w:t>
+            </w:r>
+          </w:p>
+        </w:tc>
+        <w:tc>
+          <w:tcPr>
+            <w:tcW w:w="2698" w:type="dxa"/>
+          </w:tcPr>
+          <w:p/>
+        </w:tc>
+        <w:tc>
+          <w:tcPr>
+            <w:tcW w:w="3248" w:type="dxa"/>
+            <w:shd w:val="clear" w:color="auto" w:fill="auto"/>
+          </w:tcPr>
+          <w:p>
+            <w:proofErr w:type="spellStart"/>
+            <w:r>
+              <w:t>Popup</w:t>
+            </w:r>
+            <w:proofErr w:type="spellEnd"/>
+            <w:r>
+              <w:t xml:space="preserve"> « Article ajouté avec succès »</w:t>
+            </w:r>
+          </w:p>
+        </w:tc>
+      </w:tr>
+      <w:tr>
+        <w:tc>
+          <w:tcPr>
+            <w:tcW w:w="3114" w:type="dxa"/>
+            <w:shd w:val="clear" w:color="auto" w:fill="auto"/>
+          </w:tcPr>
+          <w:p>
+            <w:r>
+              <w:t>Clique sur le bouton « Edit » sur un produit</w:t>
+            </w:r>
+          </w:p>
+        </w:tc>
+        <w:tc>
+          <w:tcPr>
+            <w:tcW w:w="2698" w:type="dxa"/>
+          </w:tcPr>
+          <w:p/>
+        </w:tc>
+        <w:tc>
+          <w:tcPr>
+            <w:tcW w:w="3248" w:type="dxa"/>
+            <w:shd w:val="clear" w:color="auto" w:fill="auto"/>
+          </w:tcPr>
+          <w:p>
+            <w:r>
+              <w:t>Affiche les 2 images du produit, le nom, le prix et la description</w:t>
+            </w:r>
+          </w:p>
+        </w:tc>
+      </w:tr>
+      <w:tr>
+        <w:tc>
+          <w:tcPr>
+            <w:tcW w:w="3114" w:type="dxa"/>
+            <w:shd w:val="clear" w:color="auto" w:fill="auto"/>
+          </w:tcPr>
+          <w:p>
             <w:bookmarkStart w:id="1" w:name="_GoBack"/>
             <w:bookmarkEnd w:id="1"/>
-            <w:r>
-              <w:t>sateur et envoie un autre mail contenant la facture</w:t>
-            </w:r>
-          </w:p>
+          </w:p>
+        </w:tc>
+        <w:tc>
+          <w:tcPr>
+            <w:tcW w:w="2698" w:type="dxa"/>
+          </w:tcPr>
+          <w:p/>
+        </w:tc>
+        <w:tc>
+          <w:tcPr>
+            <w:tcW w:w="3248" w:type="dxa"/>
+            <w:shd w:val="clear" w:color="auto" w:fill="auto"/>
+          </w:tcPr>
+          <w:p/>
         </w:tc>
       </w:tr>
     </w:tbl>
@@ -1134,133 +1529,6 @@
         <w:pStyle w:val="Titre1"/>
       </w:pPr>
       <w:r>
-        <w:t>-</w:t>
-      </w:r>
-    </w:p>
-    <w:p/>
-    <w:tbl>
-      <w:tblPr>
-        <w:tblW w:w="0" w:type="auto"/>
-        <w:tblBorders>
-          <w:top w:val="single" w:sz="4" w:space="0" w:color="auto"/>
-          <w:left w:val="single" w:sz="4" w:space="0" w:color="auto"/>
-          <w:bottom w:val="single" w:sz="4" w:space="0" w:color="auto"/>
-          <w:right w:val="single" w:sz="4" w:space="0" w:color="auto"/>
-          <w:insideH w:val="single" w:sz="4" w:space="0" w:color="auto"/>
-          <w:insideV w:val="single" w:sz="4" w:space="0" w:color="auto"/>
-        </w:tblBorders>
-        <w:tblLook w:val="04A0" w:firstRow="1" w:lastRow="0" w:firstColumn="1" w:lastColumn="0" w:noHBand="0" w:noVBand="1"/>
-      </w:tblPr>
-      <w:tblGrid>
-        <w:gridCol w:w="4538"/>
-        <w:gridCol w:w="4522"/>
-      </w:tblGrid>
-      <w:tr>
-        <w:tc>
-          <w:tcPr>
-            <w:tcW w:w="9062" w:type="dxa"/>
-            <w:gridSpan w:val="2"/>
-            <w:shd w:val="clear" w:color="auto" w:fill="AEAAAA" w:themeFill="background2" w:themeFillShade="BF"/>
-          </w:tcPr>
-          <w:p>
-            <w:pPr>
-              <w:pStyle w:val="Titre2"/>
-              <w:rPr>
-                <w:bCs/>
-              </w:rPr>
-            </w:pPr>
-            <w:r>
-              <w:t>-</w:t>
-            </w:r>
-          </w:p>
-        </w:tc>
-      </w:tr>
-      <w:tr>
-        <w:tc>
-          <w:tcPr>
-            <w:tcW w:w="4539" w:type="dxa"/>
-            <w:shd w:val="clear" w:color="auto" w:fill="D0CECE" w:themeFill="background2" w:themeFillShade="E6"/>
-          </w:tcPr>
-          <w:p>
-            <w:pPr>
-              <w:jc w:val="center"/>
-            </w:pPr>
-            <w:r>
-              <w:t>Utilisateur</w:t>
-            </w:r>
-          </w:p>
-        </w:tc>
-        <w:tc>
-          <w:tcPr>
-            <w:tcW w:w="4523" w:type="dxa"/>
-            <w:shd w:val="clear" w:color="auto" w:fill="D0CECE" w:themeFill="background2" w:themeFillShade="E6"/>
-          </w:tcPr>
-          <w:p>
-            <w:pPr>
-              <w:jc w:val="center"/>
-            </w:pPr>
-            <w:r>
-              <w:t>Réaction</w:t>
-            </w:r>
-          </w:p>
-        </w:tc>
-      </w:tr>
-      <w:tr>
-        <w:tc>
-          <w:tcPr>
-            <w:tcW w:w="4539" w:type="dxa"/>
-            <w:shd w:val="clear" w:color="auto" w:fill="auto"/>
-          </w:tcPr>
-          <w:p>
-            <w:r>
-              <w:t>-</w:t>
-            </w:r>
-          </w:p>
-        </w:tc>
-        <w:tc>
-          <w:tcPr>
-            <w:tcW w:w="4523" w:type="dxa"/>
-            <w:shd w:val="clear" w:color="auto" w:fill="auto"/>
-          </w:tcPr>
-          <w:p>
-            <w:r>
-              <w:t>-</w:t>
-            </w:r>
-          </w:p>
-        </w:tc>
-      </w:tr>
-      <w:tr>
-        <w:tc>
-          <w:tcPr>
-            <w:tcW w:w="4539" w:type="dxa"/>
-            <w:shd w:val="clear" w:color="auto" w:fill="auto"/>
-          </w:tcPr>
-          <w:p>
-            <w:r>
-              <w:t>-</w:t>
-            </w:r>
-          </w:p>
-        </w:tc>
-        <w:tc>
-          <w:tcPr>
-            <w:tcW w:w="4523" w:type="dxa"/>
-            <w:shd w:val="clear" w:color="auto" w:fill="auto"/>
-          </w:tcPr>
-          <w:p>
-            <w:r>
-              <w:t>-</w:t>
-            </w:r>
-          </w:p>
-        </w:tc>
-      </w:tr>
-    </w:tbl>
-    <w:p/>
-    <w:p>
-      <w:pPr>
-        <w:pStyle w:val="Titre1"/>
-      </w:pPr>
-      <w:r>
-        <w:lastRenderedPageBreak/>
         <w:t>-</w:t>
       </w:r>
     </w:p>

</xml_diff>